<commit_message>
modified test bench to be more indicative of system performance
</commit_message>
<xml_diff>
--- a/DOC/prelab2.docx
+++ b/DOC/prelab2.docx
@@ -44,7 +44,7 @@
     <w:bookmarkEnd w:id="4"/>
     <w:p>
       <w:pPr>
-        <w:pStyle w:val="a5"/>
+        <w:pStyle w:val="Title"/>
         <w:rPr>
           <w:color w:val="auto"/>
           <w:sz w:val="72"/>
@@ -70,12 +70,12 @@
     </w:p>
     <w:p>
       <w:pPr>
-        <w:pStyle w:val="a7"/>
-      </w:pPr>
-    </w:p>
-    <w:p>
-      <w:pPr>
-        <w:pStyle w:val="a7"/>
+        <w:pStyle w:val="Subtitle"/>
+      </w:pPr>
+    </w:p>
+    <w:p>
+      <w:pPr>
+        <w:pStyle w:val="Subtitle"/>
       </w:pPr>
     </w:p>
     <w:p>
@@ -214,7 +214,7 @@
     </w:p>
     <w:p>
       <w:pPr>
-        <w:pStyle w:val="1"/>
+        <w:pStyle w:val="Heading1"/>
         <w:jc w:val="center"/>
         <w:rPr>
           <w:color w:val="auto"/>
@@ -324,7 +324,7 @@
     </w:p>
     <w:p>
       <w:pPr>
-        <w:pStyle w:val="2"/>
+        <w:pStyle w:val="Heading2"/>
         <w:bidi/>
         <w:rPr>
           <w:rtl/>
@@ -516,7 +516,7 @@
     </w:p>
     <w:p>
       <w:pPr>
-        <w:pStyle w:val="2"/>
+        <w:pStyle w:val="Heading2"/>
         <w:bidi/>
         <w:jc w:val="center"/>
         <w:rPr>
@@ -878,7 +878,7 @@
     </w:p>
     <w:p>
       <w:pPr>
-        <w:pStyle w:val="2"/>
+        <w:pStyle w:val="Heading2"/>
         <w:bidi/>
         <w:jc w:val="center"/>
         <w:rPr>
@@ -1092,13 +1092,75 @@
         </w:rPr>
         <w:t xml:space="preserve"> כניסת איפוס חיצונית כאשר היא מתקבלת המנייה מתחילה מחדש, וקטור </w:t>
       </w:r>
+      <w:r>
+        <w:rPr>
+          <w:rFonts w:ascii="Arial" w:hAnsi="Arial" w:cs="Arial"/>
+          <w:lang w:bidi="he-IL"/>
+        </w:rPr>
+        <w:t>upperbound</w:t>
+      </w:r>
+      <w:r>
+        <w:rPr>
+          <w:rFonts w:ascii="Arial" w:hAnsi="Arial" w:cs="Arial" w:hint="cs"/>
+          <w:rtl/>
+          <w:lang w:bidi="he-IL"/>
+        </w:rPr>
+        <w:t xml:space="preserve"> מכיל את הערך העליון אליו המנייה יכולה להגיע לפני התחלה מחדש, </w:t>
+      </w:r>
+      <w:r>
+        <w:rPr>
+          <w:rFonts w:ascii="Arial" w:hAnsi="Arial" w:cs="Arial"/>
+          <w:lang w:bidi="he-IL"/>
+        </w:rPr>
+        <w:t>control</w:t>
+      </w:r>
+      <w:r>
+        <w:rPr>
+          <w:rFonts w:ascii="Arial" w:hAnsi="Arial" w:cs="Arial" w:hint="cs"/>
+          <w:rtl/>
+          <w:lang w:bidi="he-IL"/>
+        </w:rPr>
+        <w:t xml:space="preserve"> </w:t>
+      </w:r>
+      <w:r>
+        <w:rPr>
+          <w:rFonts w:ascii="Arial" w:hAnsi="Arial" w:cs="Arial" w:hint="cs"/>
+          <w:rtl/>
+          <w:lang w:bidi="he-IL"/>
+        </w:rPr>
+        <w:t xml:space="preserve">הוא </w:t>
+      </w:r>
+      <w:r>
+        <w:rPr>
+          <w:rFonts w:ascii="Arial" w:hAnsi="Arial" w:cs="Arial" w:hint="cs"/>
+          <w:rtl/>
+          <w:lang w:bidi="he-IL"/>
+        </w:rPr>
+        <w:t xml:space="preserve">ערך בוליאני המכיל את המידע האם המונה המהיר הגיע לערך המנייה האיטי </w:t>
+      </w:r>
+      <w:r>
+        <w:rPr>
+          <w:rFonts w:ascii="Arial" w:hAnsi="Arial" w:cs="Arial"/>
+          <w:rtl/>
+          <w:lang w:bidi="he-IL"/>
+        </w:rPr>
+        <w:t>–</w:t>
+      </w:r>
+      <w:r>
+        <w:rPr>
+          <w:rFonts w:ascii="Arial" w:hAnsi="Arial" w:cs="Arial" w:hint="cs"/>
+          <w:rtl/>
+          <w:lang w:bidi="he-IL"/>
+        </w:rPr>
+        <w:t xml:space="preserve"> נקרא בקוד </w:t>
+      </w:r>
       <w:proofErr w:type="spellStart"/>
       <w:r>
         <w:rPr>
           <w:rFonts w:ascii="Arial" w:hAnsi="Arial" w:cs="Arial"/>
           <w:lang w:bidi="he-IL"/>
         </w:rPr>
-        <w:t>upperbound</w:t>
+        <w:t>fast_done_r</w:t>
       </w:r>
       <w:proofErr w:type="spellEnd"/>
       <w:r>
@@ -1107,14 +1169,162 @@
           <w:rtl/>
           <w:lang w:bidi="he-IL"/>
         </w:rPr>
-        <w:t xml:space="preserve"> מכיל את הערך העליון אליו המנייה יכולה להגיע לפני התחלה מחדש, </w:t>
-      </w:r>
-      <w:r>
-        <w:rPr>
-          <w:rFonts w:ascii="Arial" w:hAnsi="Arial" w:cs="Arial"/>
-          <w:lang w:bidi="he-IL"/>
-        </w:rPr>
-        <w:t>control</w:t>
+        <w:t xml:space="preserve"> וגם מעביר את קו ה</w:t>
+      </w:r>
+      <w:r>
+        <w:rPr>
+          <w:rFonts w:ascii="Arial" w:hAnsi="Arial" w:cs="Arial"/>
+          <w:lang w:bidi="he-IL"/>
+        </w:rPr>
+        <w:t>repeat</w:t>
+      </w:r>
+      <w:r>
+        <w:rPr>
+          <w:rFonts w:ascii="Arial" w:hAnsi="Arial" w:cs="Arial" w:hint="cs"/>
+          <w:rtl/>
+          <w:lang w:bidi="he-IL"/>
+        </w:rPr>
+        <w:t xml:space="preserve"> לתהליך</w:t>
+      </w:r>
+      <w:r>
+        <w:rPr>
+          <w:rFonts w:ascii="Arial" w:hAnsi="Arial" w:cs="Arial" w:hint="cs"/>
+          <w:rtl/>
+          <w:lang w:bidi="he-IL"/>
+        </w:rPr>
+        <w:t>.</w:t>
+      </w:r>
+      <w:r>
+        <w:rPr>
+          <w:rFonts w:ascii="Arial" w:hAnsi="Arial" w:cs="Arial"/>
+          <w:rtl/>
+          <w:lang w:bidi="he-IL"/>
+        </w:rPr>
+        <w:br/>
+      </w:r>
+      <w:r>
+        <w:rPr>
+          <w:rFonts w:ascii="Arial" w:hAnsi="Arial" w:cs="Arial" w:hint="cs"/>
+          <w:rtl/>
+          <w:lang w:bidi="he-IL"/>
+        </w:rPr>
+        <w:t xml:space="preserve">התהליך מוציא וקטור בודד באורך </w:t>
+      </w:r>
+      <w:r>
+        <w:rPr>
+          <w:rFonts w:ascii="Arial" w:hAnsi="Arial" w:cs="Arial"/>
+          <w:lang w:bidi="he-IL"/>
+        </w:rPr>
+        <w:t>N</w:t>
+      </w:r>
+      <w:r>
+        <w:rPr>
+          <w:rFonts w:ascii="Arial" w:hAnsi="Arial" w:cs="Arial" w:hint="cs"/>
+          <w:rtl/>
+          <w:lang w:bidi="he-IL"/>
+        </w:rPr>
+        <w:t xml:space="preserve"> שמכיל את ערך המנייה האיטי שהוא גם הגבול של המונה המהיר.</w:t>
+      </w:r>
+    </w:p>
+    <w:p>
+      <w:pPr>
+        <w:bidi/>
+        <w:rPr>
+          <w:rFonts w:ascii="Arial" w:hAnsi="Arial" w:cs="Arial"/>
+          <w:rtl/>
+          <w:lang w:bidi="he-IL"/>
+        </w:rPr>
+      </w:pPr>
+      <w:r>
+        <w:rPr>
+          <w:rFonts w:ascii="Arial" w:hAnsi="Arial" w:cs="Arial" w:hint="cs"/>
+          <w:rtl/>
+          <w:lang w:bidi="he-IL"/>
+        </w:rPr>
+        <w:t>התהליך עובד באופן הבא:</w:t>
+      </w:r>
+    </w:p>
+    <w:p>
+      <w:pPr>
+        <w:bidi/>
+        <w:rPr>
+          <w:rFonts w:ascii="Arial" w:hAnsi="Arial" w:cs="Arial"/>
+          <w:lang w:bidi="he-IL"/>
+        </w:rPr>
+      </w:pPr>
+      <w:r>
+        <w:rPr>
+          <w:rFonts w:ascii="Arial" w:hAnsi="Arial" w:cs="Arial" w:hint="cs"/>
+          <w:rtl/>
+          <w:lang w:bidi="he-IL"/>
+        </w:rPr>
+        <w:t xml:space="preserve">לתהליך יש חלק אסינכרוני בו כאשר מתקבל אות </w:t>
+      </w:r>
+      <w:proofErr w:type="spellStart"/>
+      <w:r>
+        <w:rPr>
+          <w:rFonts w:ascii="Arial" w:hAnsi="Arial" w:cs="Arial"/>
+          <w:lang w:bidi="he-IL"/>
+        </w:rPr>
+        <w:t>rst</w:t>
+      </w:r>
+      <w:proofErr w:type="spellEnd"/>
+      <w:r>
+        <w:rPr>
+          <w:rFonts w:ascii="Arial" w:hAnsi="Arial" w:cs="Arial" w:hint="cs"/>
+          <w:rtl/>
+          <w:lang w:bidi="he-IL"/>
+        </w:rPr>
+        <w:t xml:space="preserve"> המונה מתאפס, ותהליך סינכרוני שקורה בכל פעם שהתהליך דוגם עליית שעון. כאשר מתקבלת עליית שעון </w:t>
+      </w:r>
+      <w:r>
+        <w:rPr>
+          <w:rFonts w:ascii="Arial" w:hAnsi="Arial" w:cs="Arial" w:hint="cs"/>
+          <w:rtl/>
+          <w:lang w:bidi="he-IL"/>
+        </w:rPr>
+        <w:t xml:space="preserve">וגם המונה המהיר שווה למונה האיטי </w:t>
+      </w:r>
+      <w:r>
+        <w:rPr>
+          <w:rFonts w:ascii="Arial" w:hAnsi="Arial" w:cs="Arial" w:hint="cs"/>
+          <w:rtl/>
+          <w:lang w:bidi="he-IL"/>
+        </w:rPr>
+        <w:t>וגם</w:t>
+      </w:r>
+      <w:r>
+        <w:rPr>
+          <w:rFonts w:ascii="Arial" w:hAnsi="Arial" w:cs="Arial" w:hint="cs"/>
+          <w:rtl/>
+          <w:lang w:bidi="he-IL"/>
+        </w:rPr>
+        <w:t xml:space="preserve"> אנחנו במצב מניה כלומר אות ה</w:t>
+      </w:r>
+      <w:proofErr w:type="spellStart"/>
+      <w:r>
+        <w:rPr>
+          <w:rFonts w:ascii="Arial" w:hAnsi="Arial" w:cs="Arial"/>
+          <w:lang w:bidi="he-IL"/>
+        </w:rPr>
+        <w:t>en</w:t>
+      </w:r>
+      <w:proofErr w:type="spellEnd"/>
+      <w:r>
+        <w:rPr>
+          <w:rFonts w:ascii="Arial" w:hAnsi="Arial" w:cs="Arial" w:hint="cs"/>
+          <w:rtl/>
+          <w:lang w:bidi="he-IL"/>
+        </w:rPr>
+        <w:t xml:space="preserve"> ב'1' לוגי</w:t>
+      </w:r>
+      <w:r>
+        <w:rPr>
+          <w:rFonts w:ascii="Arial" w:hAnsi="Arial" w:cs="Arial" w:hint="cs"/>
+          <w:rtl/>
+          <w:lang w:bidi="he-IL"/>
+        </w:rPr>
+        <w:t xml:space="preserve"> וגם המונה האיטי קטן מהגבול העליון,</w:t>
       </w:r>
       <w:r>
         <w:rPr>
@@ -1130,218 +1340,6 @@
           <w:rtl/>
           <w:lang w:bidi="he-IL"/>
         </w:rPr>
-        <w:t xml:space="preserve">הוא </w:t>
-      </w:r>
-      <w:r>
-        <w:rPr>
-          <w:rFonts w:ascii="Arial" w:hAnsi="Arial" w:cs="Arial" w:hint="cs"/>
-          <w:rtl/>
-          <w:lang w:bidi="he-IL"/>
-        </w:rPr>
-        <w:t xml:space="preserve">ערך בוליאני המכיל את המידע האם המונה המהיר הגיע לערך המנייה האיטי </w:t>
-      </w:r>
-      <w:r>
-        <w:rPr>
-          <w:rFonts w:ascii="Arial" w:hAnsi="Arial" w:cs="Arial"/>
-          <w:rtl/>
-          <w:lang w:bidi="he-IL"/>
-        </w:rPr>
-        <w:t>–</w:t>
-      </w:r>
-      <w:r>
-        <w:rPr>
-          <w:rFonts w:ascii="Arial" w:hAnsi="Arial" w:cs="Arial" w:hint="cs"/>
-          <w:rtl/>
-          <w:lang w:bidi="he-IL"/>
-        </w:rPr>
-        <w:t xml:space="preserve"> נקרא בקוד </w:t>
-      </w:r>
-      <w:proofErr w:type="spellStart"/>
-      <w:r>
-        <w:rPr>
-          <w:rFonts w:ascii="Arial" w:hAnsi="Arial" w:cs="Arial"/>
-          <w:lang w:bidi="he-IL"/>
-        </w:rPr>
-        <w:t>fast_done_r</w:t>
-      </w:r>
-      <w:proofErr w:type="spellEnd"/>
-      <w:r>
-        <w:rPr>
-          <w:rFonts w:ascii="Arial" w:hAnsi="Arial" w:cs="Arial" w:hint="cs"/>
-          <w:rtl/>
-          <w:lang w:bidi="he-IL"/>
-        </w:rPr>
-        <w:t xml:space="preserve"> וגם מעביר את קו ה</w:t>
-      </w:r>
-      <w:r>
-        <w:rPr>
-          <w:rFonts w:ascii="Arial" w:hAnsi="Arial" w:cs="Arial"/>
-          <w:lang w:bidi="he-IL"/>
-        </w:rPr>
-        <w:t>repeat</w:t>
-      </w:r>
-      <w:r>
-        <w:rPr>
-          <w:rFonts w:ascii="Arial" w:hAnsi="Arial" w:cs="Arial" w:hint="cs"/>
-          <w:rtl/>
-          <w:lang w:bidi="he-IL"/>
-        </w:rPr>
-        <w:t xml:space="preserve"> לתהליך</w:t>
-      </w:r>
-      <w:r>
-        <w:rPr>
-          <w:rFonts w:ascii="Arial" w:hAnsi="Arial" w:cs="Arial" w:hint="cs"/>
-          <w:rtl/>
-          <w:lang w:bidi="he-IL"/>
-        </w:rPr>
-        <w:t>.</w:t>
-      </w:r>
-      <w:r>
-        <w:rPr>
-          <w:rFonts w:ascii="Arial" w:hAnsi="Arial" w:cs="Arial"/>
-          <w:rtl/>
-          <w:lang w:bidi="he-IL"/>
-        </w:rPr>
-        <w:br/>
-      </w:r>
-      <w:r>
-        <w:rPr>
-          <w:rFonts w:ascii="Arial" w:hAnsi="Arial" w:cs="Arial" w:hint="cs"/>
-          <w:rtl/>
-          <w:lang w:bidi="he-IL"/>
-        </w:rPr>
-        <w:t xml:space="preserve">התהליך מוציא וקטור בודד באורך </w:t>
-      </w:r>
-      <w:r>
-        <w:rPr>
-          <w:rFonts w:ascii="Arial" w:hAnsi="Arial" w:cs="Arial"/>
-          <w:lang w:bidi="he-IL"/>
-        </w:rPr>
-        <w:t>N</w:t>
-      </w:r>
-      <w:r>
-        <w:rPr>
-          <w:rFonts w:ascii="Arial" w:hAnsi="Arial" w:cs="Arial" w:hint="cs"/>
-          <w:rtl/>
-          <w:lang w:bidi="he-IL"/>
-        </w:rPr>
-        <w:t xml:space="preserve"> שמכיל את ערך המנייה האיטי שהוא גם הגבול של המונה המהיר.</w:t>
-      </w:r>
-    </w:p>
-    <w:p>
-      <w:pPr>
-        <w:bidi/>
-        <w:rPr>
-          <w:rFonts w:ascii="Arial" w:hAnsi="Arial" w:cs="Arial"/>
-          <w:rtl/>
-          <w:lang w:bidi="he-IL"/>
-        </w:rPr>
-      </w:pPr>
-      <w:r>
-        <w:rPr>
-          <w:rFonts w:ascii="Arial" w:hAnsi="Arial" w:cs="Arial" w:hint="cs"/>
-          <w:rtl/>
-          <w:lang w:bidi="he-IL"/>
-        </w:rPr>
-        <w:t>התהליך עובד באופן הבא:</w:t>
-      </w:r>
-    </w:p>
-    <w:p>
-      <w:pPr>
-        <w:bidi/>
-        <w:rPr>
-          <w:rFonts w:ascii="Arial" w:hAnsi="Arial" w:cs="Arial"/>
-          <w:lang w:bidi="he-IL"/>
-        </w:rPr>
-      </w:pPr>
-      <w:r>
-        <w:rPr>
-          <w:rFonts w:ascii="Arial" w:hAnsi="Arial" w:cs="Arial" w:hint="cs"/>
-          <w:rtl/>
-          <w:lang w:bidi="he-IL"/>
-        </w:rPr>
-        <w:t xml:space="preserve">לתהליך יש חלק אסינכרוני בו כאשר מתקבל אות </w:t>
-      </w:r>
-      <w:proofErr w:type="spellStart"/>
-      <w:r>
-        <w:rPr>
-          <w:rFonts w:ascii="Arial" w:hAnsi="Arial" w:cs="Arial"/>
-          <w:lang w:bidi="he-IL"/>
-        </w:rPr>
-        <w:t>rst</w:t>
-      </w:r>
-      <w:proofErr w:type="spellEnd"/>
-      <w:r>
-        <w:rPr>
-          <w:rFonts w:ascii="Arial" w:hAnsi="Arial" w:cs="Arial" w:hint="cs"/>
-          <w:rtl/>
-          <w:lang w:bidi="he-IL"/>
-        </w:rPr>
-        <w:t xml:space="preserve"> המונה מתאפס, ותהליך סינכרוני שקורה בכל פעם שהתהליך דוגם עליית שעון. כאשר מתקבלת עליית שעון </w:t>
-      </w:r>
-      <w:r>
-        <w:rPr>
-          <w:rFonts w:ascii="Arial" w:hAnsi="Arial" w:cs="Arial" w:hint="cs"/>
-          <w:rtl/>
-          <w:lang w:bidi="he-IL"/>
-        </w:rPr>
-        <w:t xml:space="preserve">וגם המונה המהיר שווה למונה האיטי </w:t>
-      </w:r>
-      <w:r>
-        <w:rPr>
-          <w:rFonts w:ascii="Arial" w:hAnsi="Arial" w:cs="Arial" w:hint="cs"/>
-          <w:rtl/>
-          <w:lang w:bidi="he-IL"/>
-        </w:rPr>
-        <w:t>וגם</w:t>
-      </w:r>
-      <w:r>
-        <w:rPr>
-          <w:rFonts w:ascii="Arial" w:hAnsi="Arial" w:cs="Arial" w:hint="cs"/>
-          <w:rtl/>
-          <w:lang w:bidi="he-IL"/>
-        </w:rPr>
-        <w:t xml:space="preserve"> אנחנו במצב מניה כלומר אות ה</w:t>
-      </w:r>
-      <w:proofErr w:type="spellStart"/>
-      <w:r>
-        <w:rPr>
-          <w:rFonts w:ascii="Arial" w:hAnsi="Arial" w:cs="Arial"/>
-          <w:lang w:bidi="he-IL"/>
-        </w:rPr>
-        <w:t>en</w:t>
-      </w:r>
-      <w:proofErr w:type="spellEnd"/>
-      <w:r>
-        <w:rPr>
-          <w:rFonts w:ascii="Arial" w:hAnsi="Arial" w:cs="Arial" w:hint="cs"/>
-          <w:rtl/>
-          <w:lang w:bidi="he-IL"/>
-        </w:rPr>
-        <w:t xml:space="preserve"> ב'1' לוגי</w:t>
-      </w:r>
-      <w:r>
-        <w:rPr>
-          <w:rFonts w:ascii="Arial" w:hAnsi="Arial" w:cs="Arial" w:hint="cs"/>
-          <w:rtl/>
-          <w:lang w:bidi="he-IL"/>
-        </w:rPr>
-        <w:t xml:space="preserve"> וגם המונה האיטי קטן מהגבול העליון,</w:t>
-      </w:r>
-      <w:r>
-        <w:rPr>
-          <w:rFonts w:ascii="Arial" w:hAnsi="Arial" w:cs="Arial" w:hint="cs"/>
-          <w:rtl/>
-          <w:lang w:bidi="he-IL"/>
-        </w:rPr>
-        <w:t xml:space="preserve"> </w:t>
-      </w:r>
-      <w:r>
-        <w:rPr>
-          <w:rFonts w:ascii="Arial" w:hAnsi="Arial" w:cs="Arial" w:hint="cs"/>
-          <w:rtl/>
-          <w:lang w:bidi="he-IL"/>
-        </w:rPr>
         <w:t>נעלה את המונה האיטי ב1</w:t>
       </w:r>
       <w:r>
@@ -1350,36 +1348,8 @@
           <w:rtl/>
           <w:lang w:bidi="he-IL"/>
         </w:rPr>
-        <w:t xml:space="preserve">. אם אות </w:t>
-      </w:r>
-      <w:proofErr w:type="spellStart"/>
-      <w:r>
-        <w:rPr>
-          <w:rFonts w:ascii="Arial" w:hAnsi="Arial" w:cs="Arial" w:hint="cs"/>
-          <w:rtl/>
-          <w:lang w:bidi="he-IL"/>
-        </w:rPr>
-        <w:t>הריפיט</w:t>
-      </w:r>
-      <w:proofErr w:type="spellEnd"/>
-      <w:r>
-        <w:rPr>
-          <w:rFonts w:ascii="Arial" w:hAnsi="Arial" w:cs="Arial" w:hint="cs"/>
-          <w:rtl/>
-          <w:lang w:bidi="he-IL"/>
-        </w:rPr>
-        <w:t xml:space="preserve"> ב'1' לוגי והמונה האיטי שווה למונה החיצוני וגם נקבל מהקונטרול שהמונה המהיר שווה לאיטי, נאפס את המונה האיטי. אם </w:t>
-      </w:r>
-      <w:proofErr w:type="spellStart"/>
-      <w:r>
-        <w:rPr>
-          <w:rFonts w:ascii="Arial" w:hAnsi="Arial" w:cs="Arial" w:hint="cs"/>
-          <w:rtl/>
-          <w:lang w:bidi="he-IL"/>
-        </w:rPr>
-        <w:t>הריפיט</w:t>
-      </w:r>
-      <w:proofErr w:type="spellEnd"/>
+        <w:t>. אם אות הריפיט ב'1' לוגי והמונה האיטי שווה למונה החיצוני וגם נקבל מהקונטרול שהמונה המהיר שווה לאיטי, נאפס את המונה האיטי. אם הריפיט</w:t>
+      </w:r>
       <w:r>
         <w:rPr>
           <w:rFonts w:ascii="Arial" w:hAnsi="Arial" w:cs="Arial" w:hint="cs"/>
@@ -1427,11 +1397,11 @@
     </w:p>
     <w:p>
       <w:pPr>
-        <w:pStyle w:val="2"/>
+        <w:pStyle w:val="Heading2"/>
         <w:bidi/>
         <w:jc w:val="center"/>
         <w:rPr>
-          <w:rFonts w:eastAsiaTheme="minorEastAsia" w:hint="cs"/>
+          <w:rFonts w:eastAsiaTheme="minorEastAsia"/>
           <w:color w:val="auto"/>
           <w:rtl/>
           <w:lang w:bidi="he-IL"/>
@@ -1736,13 +1706,36 @@
         </w:rPr>
         <w:t xml:space="preserve"> שהוא המונה המהיר, </w:t>
       </w:r>
+      <w:r>
+        <w:rPr>
+          <w:rFonts w:ascii="Arial" w:hAnsi="Arial" w:cs="Arial"/>
+          <w:lang w:bidi="he-IL"/>
+        </w:rPr>
+        <w:t>Upperbound</w:t>
+      </w:r>
+      <w:r>
+        <w:rPr>
+          <w:rFonts w:ascii="Arial" w:hAnsi="Arial" w:cs="Arial" w:hint="cs"/>
+          <w:rtl/>
+          <w:lang w:bidi="he-IL"/>
+        </w:rPr>
+        <w:t xml:space="preserve"> שהוא החסם העליון למנייה</w:t>
+      </w:r>
+      <w:r>
+        <w:rPr>
+          <w:rFonts w:ascii="Arial" w:hAnsi="Arial" w:cs="Arial" w:hint="cs"/>
+          <w:rtl/>
+          <w:lang w:bidi="he-IL"/>
+        </w:rPr>
+        <w:t xml:space="preserve">, </w:t>
+      </w:r>
       <w:proofErr w:type="spellStart"/>
       <w:r>
         <w:rPr>
           <w:rFonts w:ascii="Arial" w:hAnsi="Arial" w:cs="Arial"/>
           <w:lang w:bidi="he-IL"/>
         </w:rPr>
-        <w:t>Upperbound</w:t>
+        <w:t>cnt_slow</w:t>
       </w:r>
       <w:proofErr w:type="spellEnd"/>
       <w:r>
@@ -1751,8 +1744,164 @@
           <w:rtl/>
           <w:lang w:bidi="he-IL"/>
         </w:rPr>
-        <w:t xml:space="preserve"> שהוא החסם העליון למנייה</w:t>
-      </w:r>
+        <w:t xml:space="preserve"> שמכיל את המניה האיטית ו</w:t>
+      </w:r>
+      <w:r>
+        <w:rPr>
+          <w:rFonts w:ascii="Arial" w:hAnsi="Arial" w:cs="Arial"/>
+          <w:lang w:bidi="he-IL"/>
+        </w:rPr>
+        <w:t>repeat</w:t>
+      </w:r>
+      <w:r>
+        <w:rPr>
+          <w:rFonts w:ascii="Arial" w:hAnsi="Arial" w:cs="Arial" w:hint="cs"/>
+          <w:rtl/>
+          <w:lang w:bidi="he-IL"/>
+        </w:rPr>
+        <w:t xml:space="preserve"> שמודיע האם לאחר סיום המנייה יש להמשיך למנייה נוספת מהתחלה.</w:t>
+      </w:r>
+    </w:p>
+    <w:p>
+      <w:pPr>
+        <w:bidi/>
+        <w:rPr>
+          <w:rFonts w:ascii="Arial" w:hAnsi="Arial" w:cs="Arial"/>
+          <w:rtl/>
+          <w:lang w:bidi="he-IL"/>
+        </w:rPr>
+      </w:pPr>
+      <w:r>
+        <w:rPr>
+          <w:rFonts w:ascii="Arial" w:hAnsi="Arial" w:cs="Arial" w:hint="cs"/>
+          <w:rtl/>
+          <w:lang w:bidi="he-IL"/>
+        </w:rPr>
+        <w:t xml:space="preserve">לתהליך 3 אותות מוצא: </w:t>
+      </w:r>
+      <w:r>
+        <w:rPr>
+          <w:rFonts w:ascii="Arial" w:hAnsi="Arial" w:cs="Arial"/>
+          <w:lang w:bidi="he-IL"/>
+        </w:rPr>
+        <w:t>busy</w:t>
+      </w:r>
+      <w:r>
+        <w:rPr>
+          <w:rFonts w:ascii="Arial" w:hAnsi="Arial" w:cs="Arial" w:hint="cs"/>
+          <w:rtl/>
+          <w:lang w:bidi="he-IL"/>
+        </w:rPr>
+        <w:t xml:space="preserve"> שמודיע האם המערכת במנייה, </w:t>
+      </w:r>
+      <w:proofErr w:type="spellStart"/>
+      <w:r>
+        <w:rPr>
+          <w:rFonts w:ascii="Arial" w:hAnsi="Arial" w:cs="Arial"/>
+          <w:lang w:bidi="he-IL"/>
+        </w:rPr>
+        <w:t>en</w:t>
+      </w:r>
+      <w:proofErr w:type="spellEnd"/>
+      <w:r>
+        <w:rPr>
+          <w:rFonts w:ascii="Arial" w:hAnsi="Arial" w:cs="Arial" w:hint="cs"/>
+          <w:rtl/>
+          <w:lang w:bidi="he-IL"/>
+        </w:rPr>
+        <w:t xml:space="preserve"> שמודיע לשני התהליכים האחרים שעליהם להמשיך במנייה, </w:t>
+      </w:r>
+      <w:r>
+        <w:rPr>
+          <w:rFonts w:ascii="Arial" w:hAnsi="Arial" w:cs="Arial"/>
+          <w:lang w:bidi="he-IL"/>
+        </w:rPr>
+        <w:t>control</w:t>
+      </w:r>
+      <w:r>
+        <w:rPr>
+          <w:rFonts w:ascii="Arial" w:hAnsi="Arial" w:cs="Arial" w:hint="cs"/>
+          <w:rtl/>
+          <w:lang w:bidi="he-IL"/>
+        </w:rPr>
+        <w:t xml:space="preserve"> שפירטנו בתהליכים הקודמים</w:t>
+      </w:r>
+    </w:p>
+    <w:p>
+      <w:pPr>
+        <w:bidi/>
+        <w:rPr>
+          <w:rFonts w:ascii="Arial" w:hAnsi="Arial" w:cs="Arial"/>
+          <w:rtl/>
+          <w:lang w:bidi="he-IL"/>
+        </w:rPr>
+      </w:pPr>
+      <w:r>
+        <w:rPr>
+          <w:rFonts w:ascii="Arial" w:hAnsi="Arial" w:cs="Arial" w:hint="cs"/>
+          <w:rtl/>
+          <w:lang w:bidi="he-IL"/>
+        </w:rPr>
+        <w:t xml:space="preserve">התהליך עובד בצורה בה הוא מחשב בצורה מקבילית מספר פרמטרים שמשמשים אותנו במנייה האיטית והמהירה: </w:t>
+      </w:r>
+      <w:proofErr w:type="spellStart"/>
+      <w:r>
+        <w:rPr>
+          <w:rFonts w:ascii="Arial" w:hAnsi="Arial" w:cs="Arial"/>
+          <w:lang w:bidi="he-IL"/>
+        </w:rPr>
+        <w:t>fast_done_r</w:t>
+      </w:r>
+      <w:proofErr w:type="spellEnd"/>
+      <w:r>
+        <w:rPr>
+          <w:rFonts w:ascii="Arial" w:hAnsi="Arial" w:cs="Arial" w:hint="cs"/>
+          <w:rtl/>
+          <w:lang w:bidi="he-IL"/>
+        </w:rPr>
+        <w:t xml:space="preserve"> אות בקרה בוליאני פנימי בהתאם לשוויון בין המונה המהיר ולאיטי, </w:t>
+      </w:r>
+      <w:proofErr w:type="spellStart"/>
+      <w:r>
+        <w:rPr>
+          <w:rFonts w:ascii="Arial" w:hAnsi="Arial" w:cs="Arial"/>
+          <w:lang w:bidi="he-IL"/>
+        </w:rPr>
+        <w:t>count_o</w:t>
+      </w:r>
+      <w:proofErr w:type="spellEnd"/>
+      <w:r>
+        <w:rPr>
+          <w:rFonts w:ascii="Arial" w:hAnsi="Arial" w:cs="Arial" w:hint="cs"/>
+          <w:rtl/>
+          <w:lang w:bidi="he-IL"/>
+        </w:rPr>
+        <w:t xml:space="preserve"> השמה של המונה המהיר החוצה, </w:t>
+      </w:r>
+      <w:r>
+        <w:rPr>
+          <w:rFonts w:ascii="Arial" w:hAnsi="Arial" w:cs="Arial"/>
+          <w:lang w:bidi="he-IL"/>
+        </w:rPr>
+        <w:t>busy</w:t>
+      </w:r>
+      <w:r>
+        <w:rPr>
+          <w:rFonts w:ascii="Arial" w:hAnsi="Arial" w:cs="Arial" w:hint="cs"/>
+          <w:rtl/>
+          <w:lang w:bidi="he-IL"/>
+        </w:rPr>
+        <w:t xml:space="preserve"> מתעדכן בהתאם לערך </w:t>
+      </w:r>
+      <w:proofErr w:type="spellStart"/>
+      <w:r>
+        <w:rPr>
+          <w:rFonts w:ascii="Arial" w:hAnsi="Arial" w:cs="Arial"/>
+          <w:lang w:bidi="he-IL"/>
+        </w:rPr>
+        <w:t>en</w:t>
+      </w:r>
+      <w:proofErr w:type="spellEnd"/>
       <w:r>
         <w:rPr>
           <w:rFonts w:ascii="Arial" w:hAnsi="Arial" w:cs="Arial" w:hint="cs"/>
@@ -1767,7 +1916,7 @@
           <w:rFonts w:ascii="Arial" w:hAnsi="Arial" w:cs="Arial"/>
           <w:lang w:bidi="he-IL"/>
         </w:rPr>
-        <w:t>cnt_slow</w:t>
+        <w:t>en</w:t>
       </w:r>
       <w:proofErr w:type="spellEnd"/>
       <w:r>
@@ -1776,7 +1925,15 @@
           <w:rtl/>
           <w:lang w:bidi="he-IL"/>
         </w:rPr>
-        <w:t xml:space="preserve"> שמכיל את המניה האיטית ו</w:t>
+        <w:t xml:space="preserve"> אשר מתאפס כאשר ערך המונה האיטי גדול מחסם העליון וגם המונה ה</w:t>
+      </w:r>
+      <w:r>
+        <w:rPr>
+          <w:rFonts w:ascii="Arial" w:hAnsi="Arial" w:cs="Arial" w:hint="cs"/>
+          <w:rtl/>
+          <w:lang w:bidi="he-IL"/>
+        </w:rPr>
+        <w:t xml:space="preserve">מהיר שווה לאיטי וגם </w:t>
       </w:r>
       <w:r>
         <w:rPr>
@@ -1791,202 +1948,13 @@
           <w:rtl/>
           <w:lang w:bidi="he-IL"/>
         </w:rPr>
-        <w:t xml:space="preserve"> שמודיע האם לאחר סיום המנייה יש להמשיך למנייה נוספת מהתחלה.</w:t>
-      </w:r>
-    </w:p>
-    <w:p>
-      <w:pPr>
-        <w:bidi/>
-        <w:rPr>
-          <w:rFonts w:ascii="Arial" w:hAnsi="Arial" w:cs="Arial"/>
-          <w:rtl/>
-          <w:lang w:bidi="he-IL"/>
-        </w:rPr>
-      </w:pPr>
-      <w:r>
-        <w:rPr>
-          <w:rFonts w:ascii="Arial" w:hAnsi="Arial" w:cs="Arial" w:hint="cs"/>
-          <w:rtl/>
-          <w:lang w:bidi="he-IL"/>
-        </w:rPr>
-        <w:t xml:space="preserve">לתהליך 3 אותות מוצא: </w:t>
-      </w:r>
-      <w:r>
-        <w:rPr>
-          <w:rFonts w:ascii="Arial" w:hAnsi="Arial" w:cs="Arial"/>
-          <w:lang w:bidi="he-IL"/>
-        </w:rPr>
-        <w:t>busy</w:t>
-      </w:r>
-      <w:r>
-        <w:rPr>
-          <w:rFonts w:ascii="Arial" w:hAnsi="Arial" w:cs="Arial" w:hint="cs"/>
-          <w:rtl/>
-          <w:lang w:bidi="he-IL"/>
-        </w:rPr>
-        <w:t xml:space="preserve"> שמודיע האם המערכת במנייה, </w:t>
-      </w:r>
-      <w:proofErr w:type="spellStart"/>
-      <w:r>
-        <w:rPr>
-          <w:rFonts w:ascii="Arial" w:hAnsi="Arial" w:cs="Arial"/>
-          <w:lang w:bidi="he-IL"/>
-        </w:rPr>
-        <w:t>en</w:t>
-      </w:r>
-      <w:proofErr w:type="spellEnd"/>
-      <w:r>
-        <w:rPr>
-          <w:rFonts w:ascii="Arial" w:hAnsi="Arial" w:cs="Arial" w:hint="cs"/>
-          <w:rtl/>
-          <w:lang w:bidi="he-IL"/>
-        </w:rPr>
-        <w:t xml:space="preserve"> שמודיע לשני התהליכים האחרים שעליהם להמשיך במנייה, </w:t>
-      </w:r>
-      <w:r>
-        <w:rPr>
-          <w:rFonts w:ascii="Arial" w:hAnsi="Arial" w:cs="Arial"/>
-          <w:lang w:bidi="he-IL"/>
-        </w:rPr>
-        <w:t>control</w:t>
-      </w:r>
-      <w:r>
-        <w:rPr>
-          <w:rFonts w:ascii="Arial" w:hAnsi="Arial" w:cs="Arial" w:hint="cs"/>
-          <w:rtl/>
-          <w:lang w:bidi="he-IL"/>
-        </w:rPr>
-        <w:t xml:space="preserve"> שפירטנו בתהליכים הקודמים</w:t>
-      </w:r>
-    </w:p>
-    <w:p>
-      <w:pPr>
-        <w:bidi/>
-        <w:rPr>
-          <w:rFonts w:ascii="Arial" w:hAnsi="Arial" w:cs="Arial" w:hint="cs"/>
-          <w:rtl/>
-          <w:lang w:bidi="he-IL"/>
-        </w:rPr>
-      </w:pPr>
-      <w:r>
-        <w:rPr>
-          <w:rFonts w:ascii="Arial" w:hAnsi="Arial" w:cs="Arial" w:hint="cs"/>
-          <w:rtl/>
-          <w:lang w:bidi="he-IL"/>
-        </w:rPr>
-        <w:t xml:space="preserve">התהליך עובד בצורה בה הוא מחשב בצורה מקבילית מספר פרמטרים שמשמשים אותנו במנייה האיטית והמהירה: </w:t>
-      </w:r>
-      <w:proofErr w:type="spellStart"/>
-      <w:r>
-        <w:rPr>
-          <w:rFonts w:ascii="Arial" w:hAnsi="Arial" w:cs="Arial"/>
-          <w:lang w:bidi="he-IL"/>
-        </w:rPr>
-        <w:t>fast_done_r</w:t>
-      </w:r>
-      <w:proofErr w:type="spellEnd"/>
-      <w:r>
-        <w:rPr>
-          <w:rFonts w:ascii="Arial" w:hAnsi="Arial" w:cs="Arial" w:hint="cs"/>
-          <w:rtl/>
-          <w:lang w:bidi="he-IL"/>
-        </w:rPr>
-        <w:t xml:space="preserve"> אות בקרה בוליאני פנימי בהתאם לשוויון בין המונה המהיר ולאיטי, </w:t>
-      </w:r>
-      <w:proofErr w:type="spellStart"/>
-      <w:r>
-        <w:rPr>
-          <w:rFonts w:ascii="Arial" w:hAnsi="Arial" w:cs="Arial"/>
-          <w:lang w:bidi="he-IL"/>
-        </w:rPr>
-        <w:t>count_o</w:t>
-      </w:r>
-      <w:proofErr w:type="spellEnd"/>
-      <w:r>
-        <w:rPr>
-          <w:rFonts w:ascii="Arial" w:hAnsi="Arial" w:cs="Arial" w:hint="cs"/>
-          <w:rtl/>
-          <w:lang w:bidi="he-IL"/>
-        </w:rPr>
-        <w:t xml:space="preserve"> השמה של המונה המהיר החוצה, </w:t>
-      </w:r>
-      <w:r>
-        <w:rPr>
-          <w:rFonts w:ascii="Arial" w:hAnsi="Arial" w:cs="Arial"/>
-          <w:lang w:bidi="he-IL"/>
-        </w:rPr>
-        <w:t>busy</w:t>
-      </w:r>
-      <w:r>
-        <w:rPr>
-          <w:rFonts w:ascii="Arial" w:hAnsi="Arial" w:cs="Arial" w:hint="cs"/>
-          <w:rtl/>
-          <w:lang w:bidi="he-IL"/>
-        </w:rPr>
-        <w:t xml:space="preserve"> מתעדכן בהתאם לערך </w:t>
-      </w:r>
-      <w:proofErr w:type="spellStart"/>
-      <w:r>
-        <w:rPr>
-          <w:rFonts w:ascii="Arial" w:hAnsi="Arial" w:cs="Arial"/>
-          <w:lang w:bidi="he-IL"/>
-        </w:rPr>
-        <w:t>en</w:t>
-      </w:r>
-      <w:proofErr w:type="spellEnd"/>
-      <w:r>
-        <w:rPr>
-          <w:rFonts w:ascii="Arial" w:hAnsi="Arial" w:cs="Arial" w:hint="cs"/>
-          <w:rtl/>
-          <w:lang w:bidi="he-IL"/>
-        </w:rPr>
-        <w:t xml:space="preserve">, </w:t>
-      </w:r>
-      <w:proofErr w:type="spellStart"/>
-      <w:r>
-        <w:rPr>
-          <w:rFonts w:ascii="Arial" w:hAnsi="Arial" w:cs="Arial"/>
-          <w:lang w:bidi="he-IL"/>
-        </w:rPr>
-        <w:t>en</w:t>
-      </w:r>
-      <w:proofErr w:type="spellEnd"/>
-      <w:r>
-        <w:rPr>
-          <w:rFonts w:ascii="Arial" w:hAnsi="Arial" w:cs="Arial" w:hint="cs"/>
-          <w:rtl/>
-          <w:lang w:bidi="he-IL"/>
-        </w:rPr>
-        <w:t xml:space="preserve"> אשר מתאפס כאשר ערך המונה האיטי גדול מחסם העליון וגם המונה ה</w:t>
-      </w:r>
-      <w:r>
-        <w:rPr>
-          <w:rFonts w:ascii="Arial" w:hAnsi="Arial" w:cs="Arial" w:hint="cs"/>
-          <w:rtl/>
-          <w:lang w:bidi="he-IL"/>
-        </w:rPr>
-        <w:t xml:space="preserve">מהיר שווה לאיטי וגם </w:t>
-      </w:r>
-      <w:r>
-        <w:rPr>
-          <w:rFonts w:ascii="Arial" w:hAnsi="Arial" w:cs="Arial"/>
-          <w:lang w:bidi="he-IL"/>
-        </w:rPr>
-        <w:t>repeat</w:t>
-      </w:r>
-      <w:r>
-        <w:rPr>
-          <w:rFonts w:ascii="Arial" w:hAnsi="Arial" w:cs="Arial" w:hint="cs"/>
-          <w:rtl/>
-          <w:lang w:bidi="he-IL"/>
-        </w:rPr>
         <w:t xml:space="preserve"> התאפס, כל שאר הזמן הוא '1' לוגי כלומר אומר לתהליכים להמשיך למנות.</w:t>
       </w:r>
     </w:p>
     <w:p>
       <w:pPr>
         <w:rPr>
-          <w:rFonts w:ascii="Arial" w:hAnsi="Arial" w:cs="Arial" w:hint="cs"/>
+          <w:rFonts w:ascii="Arial" w:hAnsi="Arial" w:cs="Arial"/>
           <w:rtl/>
           <w:lang w:bidi="he-IL"/>
         </w:rPr>
@@ -2002,11 +1970,10 @@
     </w:p>
     <w:p>
       <w:pPr>
-        <w:pStyle w:val="1"/>
+        <w:pStyle w:val="Heading1"/>
         <w:bidi/>
         <w:jc w:val="center"/>
         <w:rPr>
-          <w:rFonts w:hint="cs"/>
           <w:color w:val="auto"/>
           <w:rtl/>
           <w:lang w:bidi="he-IL"/>
@@ -2033,75 +2000,241 @@
         <w:bidi/>
         <w:rPr>
           <w:rFonts w:ascii="Arial" w:hAnsi="Arial" w:cs="Arial"/>
-          <w:highlight w:val="yellow"/>
-          <w:rtl/>
-          <w:lang w:bidi="he-IL"/>
-        </w:rPr>
-      </w:pPr>
-      <w:r>
-        <w:rPr>
-          <w:rFonts w:ascii="Arial" w:hAnsi="Arial" w:cs="Arial" w:hint="cs"/>
-          <w:highlight w:val="yellow"/>
-          <w:rtl/>
-          <w:lang w:bidi="he-IL"/>
-        </w:rPr>
-        <w:t xml:space="preserve">כתבנו קובץ </w:t>
-      </w:r>
-      <w:r>
-        <w:rPr>
-          <w:rFonts w:ascii="Arial" w:hAnsi="Arial" w:cs="Arial"/>
-          <w:highlight w:val="yellow"/>
-          <w:lang w:bidi="he-IL"/>
-        </w:rPr>
-        <w:t>testbench</w:t>
-      </w:r>
-      <w:r>
-        <w:rPr>
-          <w:rFonts w:ascii="Arial" w:hAnsi="Arial" w:cs="Arial" w:hint="cs"/>
-          <w:highlight w:val="yellow"/>
-          <w:rtl/>
-          <w:lang w:bidi="he-IL"/>
-        </w:rPr>
-        <w:t xml:space="preserve"> אחד (כנדרש), שבודק מס' מקרי קצה ואת תפקוד ה</w:t>
-      </w:r>
-      <w:r>
-        <w:rPr>
-          <w:rFonts w:ascii="Arial" w:hAnsi="Arial" w:cs="Arial" w:hint="cs"/>
-          <w:highlight w:val="yellow"/>
-          <w:rtl/>
-          <w:lang w:bidi="he-IL"/>
-        </w:rPr>
-        <w:t>מערכת באופן כללי.</w:t>
-      </w:r>
+          <w:noProof/>
+          <w:lang w:bidi="he-IL"/>
+        </w:rPr>
+      </w:pPr>
     </w:p>
     <w:p>
       <w:pPr>
         <w:bidi/>
         <w:rPr>
-          <w:rFonts w:hint="cs"/>
-          <w:highlight w:val="yellow"/>
-          <w:lang w:bidi="he-IL"/>
-        </w:rPr>
-      </w:pPr>
-    </w:p>
-    <w:p>
-      <w:pPr>
-        <w:bidi/>
-        <w:jc w:val="center"/>
-        <w:rPr>
-          <w:highlight w:val="yellow"/>
-        </w:rPr>
-      </w:pPr>
-      <w:r>
-        <w:rPr>
+          <w:rFonts w:ascii="Arial" w:hAnsi="Arial" w:cs="Arial"/>
           <w:noProof/>
-          <w:highlight w:val="yellow"/>
+          <w:rtl/>
+          <w:lang w:bidi="he-IL"/>
+        </w:rPr>
+      </w:pPr>
+      <w:r>
+        <w:rPr>
+          <w:rFonts w:ascii="Arial" w:hAnsi="Arial" w:cs="Arial" w:hint="cs"/>
+          <w:noProof/>
+          <w:rtl/>
+          <w:lang w:val="he-IL" w:bidi="he-IL"/>
+        </w:rPr>
+        <mc:AlternateContent>
+          <mc:Choice Requires="wps">
+            <w:drawing>
+              <wp:anchor distT="0" distB="0" distL="114300" distR="114300" simplePos="0" relativeHeight="251662336" behindDoc="0" locked="0" layoutInCell="1" allowOverlap="1" wp14:anchorId="4D00D880" wp14:editId="32774A2A">
+                <wp:simplePos x="0" y="0"/>
+                <wp:positionH relativeFrom="margin">
+                  <wp:posOffset>1625780</wp:posOffset>
+                </wp:positionH>
+                <wp:positionV relativeFrom="paragraph">
+                  <wp:posOffset>271136</wp:posOffset>
+                </wp:positionV>
+                <wp:extent cx="2274570" cy="956945"/>
+                <wp:effectExtent l="57150" t="19050" r="506730" b="643255"/>
+                <wp:wrapNone/>
+                <wp:docPr id="1583286232" name="Thought Bubble: Cloud 6"/>
+                <wp:cNvGraphicFramePr/>
+                <a:graphic xmlns:a="http://schemas.openxmlformats.org/drawingml/2006/main">
+                  <a:graphicData uri="http://schemas.microsoft.com/office/word/2010/wordprocessingShape">
+                    <wps:wsp>
+                      <wps:cNvSpPr/>
+                      <wps:spPr>
+                        <a:xfrm>
+                          <a:off x="0" y="0"/>
+                          <a:ext cx="2274570" cy="956945"/>
+                        </a:xfrm>
+                        <a:prstGeom prst="cloudCallout">
+                          <a:avLst>
+                            <a:gd name="adj1" fmla="val 68611"/>
+                            <a:gd name="adj2" fmla="val 105923"/>
+                          </a:avLst>
+                        </a:prstGeom>
+                        <a:ln/>
+                      </wps:spPr>
+                      <wps:style>
+                        <a:lnRef idx="1">
+                          <a:schemeClr val="accent2"/>
+                        </a:lnRef>
+                        <a:fillRef idx="2">
+                          <a:schemeClr val="accent2"/>
+                        </a:fillRef>
+                        <a:effectRef idx="1">
+                          <a:schemeClr val="accent2"/>
+                        </a:effectRef>
+                        <a:fontRef idx="minor">
+                          <a:schemeClr val="dk1"/>
+                        </a:fontRef>
+                      </wps:style>
+                      <wps:txbx>
+                        <w:txbxContent>
+                          <w:p>
+                            <w:pPr>
+                              <w:rPr>
+                                <w:rFonts w:hint="cs"/>
+                                <w:rtl/>
+                                <w:lang w:bidi="he-IL"/>
+                              </w:rPr>
+                            </w:pPr>
+                            <w:r>
+                              <w:rPr>
+                                <w:lang w:bidi="he-IL"/>
+                              </w:rPr>
+                              <w:t>Reset the system – count remains 0.</w:t>
+                            </w:r>
+                          </w:p>
+                        </w:txbxContent>
+                      </wps:txbx>
+                      <wps:bodyPr rot="0" spcFirstLastPara="0" vertOverflow="overflow" horzOverflow="overflow" vert="horz" wrap="square" lIns="91440" tIns="45720" rIns="91440" bIns="45720" numCol="1" spcCol="0" rtlCol="0" fromWordArt="0" anchor="ctr" anchorCtr="0" forceAA="0" compatLnSpc="1">
+                        <a:prstTxWarp prst="textNoShape">
+                          <a:avLst/>
+                        </a:prstTxWarp>
+                        <a:noAutofit/>
+                      </wps:bodyPr>
+                    </wps:wsp>
+                  </a:graphicData>
+                </a:graphic>
+                <wp14:sizeRelH relativeFrom="margin">
+                  <wp14:pctWidth>0</wp14:pctWidth>
+                </wp14:sizeRelH>
+                <wp14:sizeRelV relativeFrom="margin">
+                  <wp14:pctHeight>0</wp14:pctHeight>
+                </wp14:sizeRelV>
+              </wp:anchor>
+            </w:drawing>
+          </mc:Choice>
+          <mc:Fallback>
+            <w:pict>
+              <v:shapetype w14:anchorId="4D00D880" id="_x0000_t106" coordsize="21600,21600" o:spt="106" adj="1350,25920" path="ar,7165,4345,13110,1950,7185,1080,12690,475,11732,4835,17650,1080,12690,2910,17640,2387,9757,10107,20300,2910,17640,8235,19545,7660,12382,14412,21597,8235,19545,14280,18330,12910,11080,18695,18947,14280,18330,18690,15045,14822,5862,21597,15082,18690,15045,20895,7665,15772,2592,21105,9865,20895,7665,19140,2715,14330,,19187,6595,19140,2715,14910,1170,10992,,15357,5945,14910,1170,11250,1665,6692,650,12025,7917,11250,1665,7005,2580,1912,1972,8665,11162,7005,2580,1950,7185xear,7165,4345,13110,1080,12690,2340,13080nfear475,11732,4835,17650,2910,17640,3465,17445nfear7660,12382,14412,21597,7905,18675,8235,19545nfear7660,12382,14412,21597,14280,18330,14400,17370nfear12910,11080,18695,18947,18690,15045,17070,11475nfear15772,2592,21105,9865,20175,9015,20895,7665nfear14330,,19187,6595,19200,3345,19140,2715nfear14330,,19187,6595,14910,1170,14550,1980nfear10992,,15357,5945,11250,1665,11040,2340nfear1912,1972,8665,11162,7650,3270,7005,2580nfear1912,1972,8665,11162,1950,7185,2070,7890nfem@23@37qx@35@24@23@36@34@24@23@37xem@16@33qx@31@17@16@32@30@17@16@33xem@38@29qx@27@39@38@28@26@39@38@29xe">
+                <v:formulas>
+                  <v:f eqn="sum #0 0 10800"/>
+                  <v:f eqn="sum #1 0 10800"/>
+                  <v:f eqn="cosatan2 10800 @0 @1"/>
+                  <v:f eqn="sinatan2 10800 @0 @1"/>
+                  <v:f eqn="sum @2 10800 0"/>
+                  <v:f eqn="sum @3 10800 0"/>
+                  <v:f eqn="sum @4 0 #0"/>
+                  <v:f eqn="sum @5 0 #1"/>
+                  <v:f eqn="mod @6 @7 0"/>
+                  <v:f eqn="prod 600 11 1"/>
+                  <v:f eqn="sum @8 0 @9"/>
+                  <v:f eqn="prod @10 1 3"/>
+                  <v:f eqn="prod 600 3 1"/>
+                  <v:f eqn="sum @11 @12 0"/>
+                  <v:f eqn="prod @13 @6 @8"/>
+                  <v:f eqn="prod @13 @7 @8"/>
+                  <v:f eqn="sum @14 #0 0"/>
+                  <v:f eqn="sum @15 #1 0"/>
+                  <v:f eqn="prod 600 8 1"/>
+                  <v:f eqn="prod @11 2 1"/>
+                  <v:f eqn="sum @18 @19 0"/>
+                  <v:f eqn="prod @20 @6 @8"/>
+                  <v:f eqn="prod @20 @7 @8"/>
+                  <v:f eqn="sum @21 #0 0"/>
+                  <v:f eqn="sum @22 #1 0"/>
+                  <v:f eqn="prod 600 2 1"/>
+                  <v:f eqn="sum #0 600 0"/>
+                  <v:f eqn="sum #0 0 600"/>
+                  <v:f eqn="sum #1 600 0"/>
+                  <v:f eqn="sum #1 0 600"/>
+                  <v:f eqn="sum @16 @25 0"/>
+                  <v:f eqn="sum @16 0 @25"/>
+                  <v:f eqn="sum @17 @25 0"/>
+                  <v:f eqn="sum @17 0 @25"/>
+                  <v:f eqn="sum @23 @12 0"/>
+                  <v:f eqn="sum @23 0 @12"/>
+                  <v:f eqn="sum @24 @12 0"/>
+                  <v:f eqn="sum @24 0 @12"/>
+                  <v:f eqn="val #0"/>
+                  <v:f eqn="val #1"/>
+                </v:formulas>
+                <v:path o:extrusionok="f" o:connecttype="custom" o:connectlocs="67,10800;10800,21577;21582,10800;10800,1235;@38,@39" textboxrect="2977,3262,17087,17337"/>
+                <v:handles>
+                  <v:h position="#0,#1"/>
+                </v:handles>
+                <o:complex v:ext="view"/>
+              </v:shapetype>
+              <v:shape id="Thought Bubble: Cloud 6" o:spid="_x0000_s1027" type="#_x0000_t106" style="position:absolute;left:0;text-align:left;margin-left:128pt;margin-top:21.35pt;width:179.1pt;height:75.35pt;z-index:251662336;visibility:visible;mso-wrap-style:square;mso-width-percent:0;mso-height-percent:0;mso-wrap-distance-left:9pt;mso-wrap-distance-top:0;mso-wrap-distance-right:9pt;mso-wrap-distance-bottom:0;mso-position-horizontal:absolute;mso-position-horizontal-relative:margin;mso-position-vertical:absolute;mso-position-vertical-relative:text;mso-width-percent:0;mso-height-percent:0;mso-width-relative:margin;mso-height-relative:margin;v-text-anchor:middle" o:gfxdata="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" adj="25620,33679" fillcolor="#f48abc [1621]" strokecolor="#de1473 [3045]">
+                <v:fill color2="#fcdceb [501]" rotate="t" angle="180" colors="0 #ff83b0;22938f #ffa9c7;1 #ffdbe7" focus="100%" type="gradient"/>
+                <v:shadow on="t" color="black" opacity="24903f" origin=",.5" offset="0,.55556mm"/>
+                <v:textbox>
+                  <w:txbxContent>
+                    <w:p>
+                      <w:pPr>
+                        <w:rPr>
+                          <w:rFonts w:hint="cs"/>
+                          <w:rtl/>
+                          <w:lang w:bidi="he-IL"/>
+                        </w:rPr>
+                      </w:pPr>
+                      <w:r>
+                        <w:rPr>
+                          <w:lang w:bidi="he-IL"/>
+                        </w:rPr>
+                        <w:t>Reset the system – count remains 0.</w:t>
+                      </w:r>
+                    </w:p>
+                  </w:txbxContent>
+                </v:textbox>
+                <w10:wrap anchorx="margin"/>
+              </v:shape>
+            </w:pict>
+          </mc:Fallback>
+        </mc:AlternateContent>
+      </w:r>
+      <w:r>
+        <w:rPr>
+          <w:rFonts w:ascii="Arial" w:hAnsi="Arial" w:cs="Arial" w:hint="cs"/>
+          <w:rtl/>
+          <w:lang w:bidi="he-IL"/>
+        </w:rPr>
+        <w:t>ק</w:t>
+      </w:r>
+      <w:r>
+        <w:rPr>
+          <w:rFonts w:ascii="Arial" w:hAnsi="Arial" w:cs="Arial" w:hint="cs"/>
+          <w:rtl/>
+          <w:lang w:bidi="he-IL"/>
+        </w:rPr>
+        <w:t>ובץ ה-</w:t>
+      </w:r>
+      <w:r>
+        <w:rPr>
+          <w:rFonts w:ascii="Arial" w:hAnsi="Arial" w:cs="Arial"/>
+          <w:lang w:bidi="he-IL"/>
+        </w:rPr>
+        <w:t>TB</w:t>
+      </w:r>
+      <w:r>
+        <w:rPr>
+          <w:rFonts w:ascii="Arial" w:hAnsi="Arial" w:cs="Arial" w:hint="cs"/>
+          <w:rtl/>
+          <w:lang w:bidi="he-IL"/>
+        </w:rPr>
+        <w:t xml:space="preserve"> שכתבנו מבצע מספר בדיקות לווידוא תקינות המערכת:</w:t>
+      </w:r>
+      <w:r>
+        <w:rPr>
+          <w:rFonts w:ascii="Arial" w:hAnsi="Arial" w:cs="Arial"/>
+          <w:noProof/>
+          <w:lang w:bidi="he-IL"/>
+        </w:rPr>
+        <w:t xml:space="preserve"> </w:t>
+      </w:r>
+      <w:r>
+        <w:rPr>
+          <w:rFonts w:ascii="Arial" w:hAnsi="Arial" w:cs="Arial"/>
+          <w:noProof/>
+          <w:lang w:bidi="he-IL"/>
         </w:rPr>
         <w:drawing>
-          <wp:inline distT="0" distB="0" distL="0" distR="0" wp14:anchorId="407A52FC" wp14:editId="7468AC60">
-            <wp:extent cx="5486400" cy="2114550"/>
-            <wp:effectExtent l="0" t="0" r="0" b="0"/>
-            <wp:docPr id="471105768" name="Picture 471105768"/>
+          <wp:inline distT="0" distB="0" distL="0" distR="0" wp14:anchorId="6C5FA334" wp14:editId="2C04F61B">
+            <wp:extent cx="5382821" cy="2516429"/>
+            <wp:effectExtent l="0" t="0" r="8890" b="0"/>
+            <wp:docPr id="1955648821" name="Picture 3"/>
             <wp:cNvGraphicFramePr>
               <a:graphicFrameLocks xmlns:a="http://schemas.openxmlformats.org/drawingml/2006/main" noChangeAspect="1"/>
             </wp:cNvGraphicFramePr>
@@ -2109,10 +2242,12 @@
               <a:graphicData uri="http://schemas.openxmlformats.org/drawingml/2006/picture">
                 <pic:pic xmlns:pic="http://schemas.openxmlformats.org/drawingml/2006/picture">
                   <pic:nvPicPr>
-                    <pic:cNvPr id="0" name=""/>
-                    <pic:cNvPicPr/>
+                    <pic:cNvPr id="0" name="Picture 1"/>
+                    <pic:cNvPicPr>
+                      <a:picLocks noChangeAspect="1" noChangeArrowheads="1"/>
+                    </pic:cNvPicPr>
                   </pic:nvPicPr>
-                  <pic:blipFill>
+                  <pic:blipFill rotWithShape="1">
                     <a:blip r:embed="rId11">
                       <a:extLst>
                         <a:ext uri="{28A0092B-C50C-407E-A947-70E740481C1C}">
@@ -2120,18 +2255,26 @@
                         </a:ext>
                       </a:extLst>
                     </a:blip>
-                    <a:stretch>
-                      <a:fillRect/>
-                    </a:stretch>
+                    <a:srcRect r="56933" b="63440"/>
+                    <a:stretch/>
                   </pic:blipFill>
-                  <pic:spPr>
+                  <pic:spPr bwMode="auto">
                     <a:xfrm>
                       <a:off x="0" y="0"/>
-                      <a:ext cx="5486400" cy="2114550"/>
+                      <a:ext cx="5393497" cy="2521420"/>
                     </a:xfrm>
                     <a:prstGeom prst="rect">
                       <a:avLst/>
                     </a:prstGeom>
+                    <a:noFill/>
+                    <a:ln>
+                      <a:noFill/>
+                    </a:ln>
+                    <a:extLst>
+                      <a:ext uri="{53640926-AAD7-44D8-BBD7-CCE9431645EC}">
+                        <a14:shadowObscured xmlns:a14="http://schemas.microsoft.com/office/drawing/2010/main"/>
+                      </a:ext>
+                    </a:extLst>
                   </pic:spPr>
                 </pic:pic>
               </a:graphicData>
@@ -2144,102 +2287,198 @@
       <w:pPr>
         <w:bidi/>
         <w:rPr>
-          <w:rFonts w:ascii="Arial" w:hAnsi="Arial" w:cs="Arial"/>
-          <w:highlight w:val="yellow"/>
-          <w:rtl/>
-          <w:lang w:bidi="he-IL"/>
-        </w:rPr>
-      </w:pPr>
-      <w:r>
-        <w:rPr>
-          <w:rFonts w:ascii="Arial" w:hAnsi="Arial" w:cs="Arial"/>
-          <w:highlight w:val="yellow"/>
-          <w:rtl/>
-          <w:lang w:bidi="he-IL"/>
-        </w:rPr>
-        <w:t xml:space="preserve">בהתחלה בדקנו כניסה תקינה, ולאחר מכן איפסנו את ביט </w:t>
-      </w:r>
-      <w:r>
-        <w:rPr>
-          <w:rFonts w:ascii="Arial" w:hAnsi="Arial" w:cs="Arial"/>
-          <w:highlight w:val="yellow"/>
-          <w:lang w:bidi="he-IL"/>
-        </w:rPr>
-        <w:t>Enable</w:t>
-      </w:r>
-      <w:r>
-        <w:rPr>
-          <w:rFonts w:ascii="Arial" w:hAnsi="Arial" w:cs="Arial"/>
-          <w:highlight w:val="yellow"/>
-          <w:rtl/>
-          <w:lang w:bidi="he-IL"/>
-        </w:rPr>
-        <w:t xml:space="preserve"> והכנסנו כניסות לא תקינות. כאשר </w:t>
-      </w:r>
-      <w:r>
-        <w:rPr>
-          <w:rFonts w:ascii="Arial" w:hAnsi="Arial" w:cs="Arial"/>
-          <w:highlight w:val="yellow"/>
-          <w:lang w:bidi="he-IL"/>
-        </w:rPr>
-        <w:t>Enable</w:t>
-      </w:r>
-      <w:r>
-        <w:rPr>
-          <w:rFonts w:ascii="Arial" w:hAnsi="Arial" w:cs="Arial"/>
-          <w:highlight w:val="yellow"/>
-          <w:rtl/>
-          <w:lang w:bidi="he-IL"/>
-        </w:rPr>
-        <w:t xml:space="preserve"> כבוי המערכת סטטית. לאחר מכן </w:t>
-      </w:r>
-      <w:r>
-        <w:rPr>
-          <w:rFonts w:ascii="Arial" w:hAnsi="Arial" w:cs="Arial"/>
-          <w:highlight w:val="yellow"/>
-          <w:rtl/>
-          <w:lang w:bidi="he-IL"/>
-        </w:rPr>
-        <w:t xml:space="preserve">ראינו שביט </w:t>
-      </w:r>
-      <w:r>
-        <w:rPr>
-          <w:rFonts w:ascii="Arial" w:hAnsi="Arial" w:cs="Arial"/>
-          <w:highlight w:val="yellow"/>
-          <w:lang w:bidi="he-IL"/>
-        </w:rPr>
-        <w:t>Reset</w:t>
-      </w:r>
-      <w:r>
-        <w:rPr>
-          <w:rFonts w:ascii="Arial" w:hAnsi="Arial" w:cs="Arial"/>
-          <w:highlight w:val="yellow"/>
-          <w:rtl/>
-          <w:lang w:bidi="he-IL"/>
-        </w:rPr>
-        <w:t xml:space="preserve"> לוקח עדיפות על פני כל שאר האותות.</w:t>
+          <w:rFonts w:ascii="Arial" w:hAnsi="Arial" w:cs="Arial" w:hint="cs"/>
+          <w:noProof/>
+          <w:rtl/>
+          <w:lang w:bidi="he-IL"/>
+        </w:rPr>
+      </w:pPr>
+      <w:r>
+        <w:rPr>
+          <w:rFonts w:ascii="Arial" w:hAnsi="Arial" w:cs="Arial" w:hint="cs"/>
+          <w:noProof/>
+          <w:rtl/>
+          <w:lang w:bidi="he-IL"/>
+        </w:rPr>
+        <w:t xml:space="preserve">בבדיקה הראשונה נוודא שאכן </w:t>
+      </w:r>
+      <w:r>
+        <w:rPr>
+          <w:rFonts w:ascii="Arial" w:hAnsi="Arial" w:cs="Arial"/>
+          <w:noProof/>
+          <w:lang w:bidi="he-IL"/>
+        </w:rPr>
+        <w:t>reset</w:t>
+      </w:r>
+      <w:r>
+        <w:rPr>
+          <w:rFonts w:ascii="Arial" w:hAnsi="Arial" w:cs="Arial" w:hint="cs"/>
+          <w:noProof/>
+          <w:rtl/>
+          <w:lang w:bidi="he-IL"/>
+        </w:rPr>
+        <w:t xml:space="preserve"> מאפס את המערכת וגורם לספירה חוזרת מאפס.</w:t>
       </w:r>
     </w:p>
     <w:p>
       <w:pPr>
         <w:bidi/>
         <w:rPr>
-          <w:rFonts w:eastAsiaTheme="minorEastAsia"/>
-          <w:highlight w:val="yellow"/>
-          <w:rtl/>
-          <w:lang w:bidi="he-IL"/>
-        </w:rPr>
-      </w:pPr>
-      <w:r>
-        <w:rPr>
+          <w:rFonts w:ascii="Arial" w:hAnsi="Arial" w:cs="Arial"/>
           <w:noProof/>
-          <w:highlight w:val="yellow"/>
+          <w:rtl/>
+          <w:lang w:bidi="he-IL"/>
+        </w:rPr>
+      </w:pPr>
+    </w:p>
+    <w:p>
+      <w:pPr>
+        <w:bidi/>
+        <w:rPr>
+          <w:rFonts w:ascii="Arial" w:hAnsi="Arial" w:cs="Arial"/>
+          <w:noProof/>
+          <w:lang w:bidi="he-IL"/>
+        </w:rPr>
+      </w:pPr>
+      <w:r>
+        <w:rPr>
+          <w:rFonts w:ascii="Arial" w:hAnsi="Arial" w:cs="Arial" w:hint="cs"/>
+          <w:noProof/>
+          <w:rtl/>
+          <w:lang w:val="he-IL" w:bidi="he-IL"/>
+        </w:rPr>
+        <mc:AlternateContent>
+          <mc:Choice Requires="wps">
+            <w:drawing>
+              <wp:anchor distT="0" distB="0" distL="114300" distR="114300" simplePos="0" relativeHeight="251665408" behindDoc="0" locked="0" layoutInCell="1" allowOverlap="1" wp14:anchorId="1D7363C6" wp14:editId="6F4C663C">
+                <wp:simplePos x="0" y="0"/>
+                <wp:positionH relativeFrom="column">
+                  <wp:posOffset>254948</wp:posOffset>
+                </wp:positionH>
+                <wp:positionV relativeFrom="paragraph">
+                  <wp:posOffset>1593424</wp:posOffset>
+                </wp:positionV>
+                <wp:extent cx="3832860" cy="956945"/>
+                <wp:effectExtent l="57150" t="438150" r="72390" b="90805"/>
+                <wp:wrapNone/>
+                <wp:docPr id="776836018" name="Thought Bubble: Cloud 6"/>
+                <wp:cNvGraphicFramePr/>
+                <a:graphic xmlns:a="http://schemas.openxmlformats.org/drawingml/2006/main">
+                  <a:graphicData uri="http://schemas.microsoft.com/office/word/2010/wordprocessingShape">
+                    <wps:wsp>
+                      <wps:cNvSpPr/>
+                      <wps:spPr>
+                        <a:xfrm>
+                          <a:off x="0" y="0"/>
+                          <a:ext cx="3832860" cy="956945"/>
+                        </a:xfrm>
+                        <a:prstGeom prst="cloudCallout">
+                          <a:avLst>
+                            <a:gd name="adj1" fmla="val 13923"/>
+                            <a:gd name="adj2" fmla="val -89464"/>
+                          </a:avLst>
+                        </a:prstGeom>
+                        <a:ln/>
+                      </wps:spPr>
+                      <wps:style>
+                        <a:lnRef idx="1">
+                          <a:schemeClr val="accent2"/>
+                        </a:lnRef>
+                        <a:fillRef idx="2">
+                          <a:schemeClr val="accent2"/>
+                        </a:fillRef>
+                        <a:effectRef idx="1">
+                          <a:schemeClr val="accent2"/>
+                        </a:effectRef>
+                        <a:fontRef idx="minor">
+                          <a:schemeClr val="dk1"/>
+                        </a:fontRef>
+                      </wps:style>
+                      <wps:txbx>
+                        <w:txbxContent>
+                          <w:p>
+                            <w:pPr>
+                              <w:rPr>
+                                <w:rFonts w:hint="cs"/>
+                                <w:rtl/>
+                                <w:lang w:bidi="he-IL"/>
+                              </w:rPr>
+                            </w:pPr>
+                            <w:r>
+                              <w:rPr>
+                                <w:lang w:bidi="he-IL"/>
+                              </w:rPr>
+                              <w:t>Repeat = 1 therefore the count resets and counts to 1 over and over</w:t>
+                            </w:r>
+                          </w:p>
+                        </w:txbxContent>
+                      </wps:txbx>
+                      <wps:bodyPr rot="0" spcFirstLastPara="0" vertOverflow="overflow" horzOverflow="overflow" vert="horz" wrap="square" lIns="91440" tIns="45720" rIns="91440" bIns="45720" numCol="1" spcCol="0" rtlCol="0" fromWordArt="0" anchor="ctr" anchorCtr="0" forceAA="0" compatLnSpc="1">
+                        <a:prstTxWarp prst="textNoShape">
+                          <a:avLst/>
+                        </a:prstTxWarp>
+                        <a:noAutofit/>
+                      </wps:bodyPr>
+                    </wps:wsp>
+                  </a:graphicData>
+                </a:graphic>
+                <wp14:sizeRelH relativeFrom="margin">
+                  <wp14:pctWidth>0</wp14:pctWidth>
+                </wp14:sizeRelH>
+                <wp14:sizeRelV relativeFrom="margin">
+                  <wp14:pctHeight>0</wp14:pctHeight>
+                </wp14:sizeRelV>
+              </wp:anchor>
+            </w:drawing>
+          </mc:Choice>
+          <mc:Fallback>
+            <w:pict>
+              <v:shape w14:anchorId="1D7363C6" id="_x0000_s1028" type="#_x0000_t106" style="position:absolute;left:0;text-align:left;margin-left:20.05pt;margin-top:125.45pt;width:301.8pt;height:75.35pt;z-index:251665408;visibility:visible;mso-wrap-style:square;mso-width-percent:0;mso-height-percent:0;mso-wrap-distance-left:9pt;mso-wrap-distance-top:0;mso-wrap-distance-right:9pt;mso-wrap-distance-bottom:0;mso-position-horizontal:absolute;mso-position-horizontal-relative:text;mso-position-vertical:absolute;mso-position-vertical-relative:text;mso-width-percent:0;mso-height-percent:0;mso-width-relative:margin;mso-height-relative:margin;v-text-anchor:middle" o:gfxdata="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" adj="13807,-8524" fillcolor="#f48abc [1621]" strokecolor="#de1473 [3045]">
+                <v:fill color2="#fcdceb [501]" rotate="t" angle="180" colors="0 #ff83b0;22938f #ffa9c7;1 #ffdbe7" focus="100%" type="gradient"/>
+                <v:shadow on="t" color="black" opacity="24903f" origin=",.5" offset="0,.55556mm"/>
+                <v:textbox>
+                  <w:txbxContent>
+                    <w:p>
+                      <w:pPr>
+                        <w:rPr>
+                          <w:rFonts w:hint="cs"/>
+                          <w:rtl/>
+                          <w:lang w:bidi="he-IL"/>
+                        </w:rPr>
+                      </w:pPr>
+                      <w:r>
+                        <w:rPr>
+                          <w:lang w:bidi="he-IL"/>
+                        </w:rPr>
+                        <w:t>Repeat = 1 therefore the count resets and counts to 1 over and over</w:t>
+                      </w:r>
+                    </w:p>
+                  </w:txbxContent>
+                </v:textbox>
+              </v:shape>
+            </w:pict>
+          </mc:Fallback>
+        </mc:AlternateContent>
+      </w:r>
+      <w:r>
+        <w:rPr>
+          <w:rFonts w:ascii="Arial" w:hAnsi="Arial" w:cs="Arial" w:hint="cs"/>
+          <w:noProof/>
+          <w:lang w:bidi="he-IL"/>
+        </w:rPr>
+        <w:t xml:space="preserve"> </w:t>
+      </w:r>
+      <w:r>
+        <w:rPr>
+          <w:rFonts w:ascii="Arial" w:hAnsi="Arial" w:cs="Arial" w:hint="cs"/>
+          <w:noProof/>
+          <w:lang w:bidi="he-IL"/>
         </w:rPr>
         <w:drawing>
-          <wp:inline distT="0" distB="0" distL="0" distR="0" wp14:anchorId="4D981A0C" wp14:editId="39AF40EB">
-            <wp:extent cx="5486400" cy="1466850"/>
-            <wp:effectExtent l="0" t="0" r="0" b="0"/>
-            <wp:docPr id="2035070538" name="Picture 2035070538"/>
+          <wp:inline distT="0" distB="0" distL="0" distR="0" wp14:anchorId="0E700D5C" wp14:editId="7BBD3CB6">
+            <wp:extent cx="5274310" cy="2426970"/>
+            <wp:effectExtent l="0" t="0" r="2540" b="0"/>
+            <wp:docPr id="369041618" name="Picture 4"/>
             <wp:cNvGraphicFramePr>
               <a:graphicFrameLocks xmlns:a="http://schemas.openxmlformats.org/drawingml/2006/main" noChangeAspect="1"/>
             </wp:cNvGraphicFramePr>
@@ -2247,10 +2486,12 @@
               <a:graphicData uri="http://schemas.openxmlformats.org/drawingml/2006/picture">
                 <pic:pic xmlns:pic="http://schemas.openxmlformats.org/drawingml/2006/picture">
                   <pic:nvPicPr>
-                    <pic:cNvPr id="0" name=""/>
-                    <pic:cNvPicPr/>
+                    <pic:cNvPr id="0" name="Picture 2"/>
+                    <pic:cNvPicPr>
+                      <a:picLocks noChangeAspect="1" noChangeArrowheads="1"/>
+                    </pic:cNvPicPr>
                   </pic:nvPicPr>
-                  <pic:blipFill>
+                  <pic:blipFill rotWithShape="1">
                     <a:blip r:embed="rId12">
                       <a:extLst>
                         <a:ext uri="{28A0092B-C50C-407E-A947-70E740481C1C}">
@@ -2258,18 +2499,26 @@
                         </a:ext>
                       </a:extLst>
                     </a:blip>
-                    <a:stretch>
-                      <a:fillRect/>
-                    </a:stretch>
+                    <a:srcRect r="56134" b="63593"/>
+                    <a:stretch/>
                   </pic:blipFill>
-                  <pic:spPr>
+                  <pic:spPr bwMode="auto">
                     <a:xfrm>
                       <a:off x="0" y="0"/>
-                      <a:ext cx="5486400" cy="1466850"/>
+                      <a:ext cx="5274310" cy="2426970"/>
                     </a:xfrm>
                     <a:prstGeom prst="rect">
                       <a:avLst/>
                     </a:prstGeom>
+                    <a:noFill/>
+                    <a:ln>
+                      <a:noFill/>
+                    </a:ln>
+                    <a:extLst>
+                      <a:ext uri="{53640926-AAD7-44D8-BBD7-CCE9431645EC}">
+                        <a14:shadowObscured xmlns:a14="http://schemas.microsoft.com/office/drawing/2010/main"/>
+                      </a:ext>
+                    </a:extLst>
                   </pic:spPr>
                 </pic:pic>
               </a:graphicData>
@@ -2283,39 +2532,73 @@
         <w:bidi/>
         <w:rPr>
           <w:rFonts w:ascii="Arial" w:hAnsi="Arial" w:cs="Arial"/>
+          <w:noProof/>
+          <w:lang w:bidi="he-IL"/>
+        </w:rPr>
+      </w:pPr>
+    </w:p>
+    <w:p>
+      <w:pPr>
+        <w:bidi/>
+        <w:rPr>
+          <w:rFonts w:ascii="Arial" w:hAnsi="Arial" w:cs="Arial" w:hint="cs"/>
+          <w:noProof/>
+          <w:rtl/>
+          <w:lang w:bidi="he-IL"/>
+        </w:rPr>
+      </w:pPr>
+      <w:r>
+        <w:rPr>
+          <w:rFonts w:ascii="Arial" w:hAnsi="Arial" w:cs="Arial" w:hint="cs"/>
+          <w:noProof/>
+          <w:rtl/>
+          <w:lang w:bidi="he-IL"/>
+        </w:rPr>
+        <w:t xml:space="preserve">בבדיקה השניה נשאיר את </w:t>
+      </w:r>
+      <w:r>
+        <w:rPr>
+          <w:rFonts w:ascii="Arial" w:hAnsi="Arial" w:cs="Arial"/>
+          <w:noProof/>
+          <w:lang w:bidi="he-IL"/>
+        </w:rPr>
+        <w:t>repeat</w:t>
+      </w:r>
+      <w:r>
+        <w:rPr>
+          <w:rFonts w:ascii="Arial" w:hAnsi="Arial" w:cs="Arial" w:hint="cs"/>
+          <w:noProof/>
+          <w:rtl/>
+          <w:lang w:bidi="he-IL"/>
+        </w:rPr>
+        <w:t xml:space="preserve"> על ערך 1 ונצפה שהספירה תתאפס בכל פעם שתגיע לערך ה</w:t>
+      </w:r>
+      <w:r>
+        <w:rPr>
+          <w:rFonts w:ascii="Arial" w:hAnsi="Arial" w:cs="Arial"/>
+          <w:noProof/>
+          <w:lang w:bidi="he-IL"/>
+        </w:rPr>
+        <w:t>upperbound</w:t>
+      </w:r>
+      <w:r>
+        <w:rPr>
+          <w:rFonts w:ascii="Arial" w:hAnsi="Arial" w:cs="Arial" w:hint="cs"/>
+          <w:noProof/>
+          <w:rtl/>
+          <w:lang w:bidi="he-IL"/>
+        </w:rPr>
+        <w:t xml:space="preserve"> הרפלוונטי.</w:t>
+      </w:r>
+    </w:p>
+    <w:p>
+      <w:pPr>
+        <w:bidi/>
+        <w:jc w:val="center"/>
+        <w:rPr>
           <w:highlight w:val="yellow"/>
-          <w:rtl/>
-          <w:lang w:bidi="he-IL"/>
-        </w:rPr>
-      </w:pPr>
-      <w:r>
-        <w:rPr>
-          <w:rFonts w:ascii="Arial" w:hAnsi="Arial" w:cs="Arial"/>
-          <w:highlight w:val="yellow"/>
-          <w:rtl/>
-          <w:lang w:bidi="he-IL"/>
-        </w:rPr>
-        <w:t xml:space="preserve">לאחר מכן ראינו שעבור </w:t>
-      </w:r>
-      <w:proofErr w:type="spellStart"/>
-      <w:r>
-        <w:rPr>
-          <w:rFonts w:ascii="Arial" w:hAnsi="Arial" w:cs="Arial"/>
-          <w:highlight w:val="yellow"/>
-          <w:lang w:bidi="he-IL"/>
-        </w:rPr>
-        <w:t>DetectionCode</w:t>
-      </w:r>
-      <w:proofErr w:type="spellEnd"/>
-      <w:r>
-        <w:rPr>
-          <w:rFonts w:ascii="Arial" w:hAnsi="Arial" w:cs="Arial"/>
-          <w:highlight w:val="yellow"/>
-          <w:rtl/>
-          <w:lang w:bidi="he-IL"/>
-        </w:rPr>
-        <w:t xml:space="preserve"> שונה וכניסה תקינה המערכת עובדת, ושהיא מזהה כניסה בסדר הפוך ככניסה לא תקינה.</w:t>
-      </w:r>
+        </w:rPr>
+      </w:pPr>
     </w:p>
     <w:p>
       <w:pPr>
@@ -2328,16 +2611,249 @@
       </w:pPr>
       <w:r>
         <w:rPr>
-          <w:rFonts w:ascii="Arial" w:hAnsi="Arial" w:cs="Arial"/>
-          <w:highlight w:val="yellow"/>
-          <w:rtl/>
-          <w:lang w:bidi="he-IL"/>
-        </w:rPr>
-        <w:t>כל התוצאות התקבלו כמצופה.</w:t>
+          <w:rFonts w:ascii="Arial" w:hAnsi="Arial" w:cs="Arial" w:hint="cs"/>
+          <w:noProof/>
+          <w:rtl/>
+          <w:lang w:val="he-IL" w:bidi="he-IL"/>
+        </w:rPr>
+        <w:lastRenderedPageBreak/>
+        <mc:AlternateContent>
+          <mc:Choice Requires="wps">
+            <w:drawing>
+              <wp:anchor distT="0" distB="0" distL="114300" distR="114300" simplePos="0" relativeHeight="251667456" behindDoc="0" locked="0" layoutInCell="1" allowOverlap="1" wp14:anchorId="0770A40B" wp14:editId="1A05A565">
+                <wp:simplePos x="0" y="0"/>
+                <wp:positionH relativeFrom="column">
+                  <wp:posOffset>-125853</wp:posOffset>
+                </wp:positionH>
+                <wp:positionV relativeFrom="paragraph">
+                  <wp:posOffset>1900394</wp:posOffset>
+                </wp:positionV>
+                <wp:extent cx="4512405" cy="1000551"/>
+                <wp:effectExtent l="38100" t="800100" r="993140" b="104775"/>
+                <wp:wrapNone/>
+                <wp:docPr id="1464376136" name="Thought Bubble: Cloud 6"/>
+                <wp:cNvGraphicFramePr/>
+                <a:graphic xmlns:a="http://schemas.openxmlformats.org/drawingml/2006/main">
+                  <a:graphicData uri="http://schemas.microsoft.com/office/word/2010/wordprocessingShape">
+                    <wps:wsp>
+                      <wps:cNvSpPr/>
+                      <wps:spPr>
+                        <a:xfrm>
+                          <a:off x="0" y="0"/>
+                          <a:ext cx="4512405" cy="1000551"/>
+                        </a:xfrm>
+                        <a:prstGeom prst="cloudCallout">
+                          <a:avLst>
+                            <a:gd name="adj1" fmla="val 69826"/>
+                            <a:gd name="adj2" fmla="val -124405"/>
+                          </a:avLst>
+                        </a:prstGeom>
+                        <a:ln/>
+                      </wps:spPr>
+                      <wps:style>
+                        <a:lnRef idx="1">
+                          <a:schemeClr val="accent2"/>
+                        </a:lnRef>
+                        <a:fillRef idx="2">
+                          <a:schemeClr val="accent2"/>
+                        </a:fillRef>
+                        <a:effectRef idx="1">
+                          <a:schemeClr val="accent2"/>
+                        </a:effectRef>
+                        <a:fontRef idx="minor">
+                          <a:schemeClr val="dk1"/>
+                        </a:fontRef>
+                      </wps:style>
+                      <wps:txbx>
+                        <w:txbxContent>
+                          <w:p>
+                            <w:pPr>
+                              <w:rPr>
+                                <w:rFonts w:hint="cs"/>
+                                <w:rtl/>
+                                <w:lang w:bidi="he-IL"/>
+                              </w:rPr>
+                            </w:pPr>
+                            <w:r>
+                              <w:rPr>
+                                <w:lang w:bidi="he-IL"/>
+                              </w:rPr>
+                              <w:t>Although the upperbound has changed, since repeat is 0 and count is 4 it remains 4.</w:t>
+                            </w:r>
+                          </w:p>
+                        </w:txbxContent>
+                      </wps:txbx>
+                      <wps:bodyPr rot="0" spcFirstLastPara="0" vertOverflow="overflow" horzOverflow="overflow" vert="horz" wrap="square" lIns="91440" tIns="45720" rIns="91440" bIns="45720" numCol="1" spcCol="0" rtlCol="0" fromWordArt="0" anchor="ctr" anchorCtr="0" forceAA="0" compatLnSpc="1">
+                        <a:prstTxWarp prst="textNoShape">
+                          <a:avLst/>
+                        </a:prstTxWarp>
+                        <a:noAutofit/>
+                      </wps:bodyPr>
+                    </wps:wsp>
+                  </a:graphicData>
+                </a:graphic>
+                <wp14:sizeRelH relativeFrom="margin">
+                  <wp14:pctWidth>0</wp14:pctWidth>
+                </wp14:sizeRelH>
+                <wp14:sizeRelV relativeFrom="margin">
+                  <wp14:pctHeight>0</wp14:pctHeight>
+                </wp14:sizeRelV>
+              </wp:anchor>
+            </w:drawing>
+          </mc:Choice>
+          <mc:Fallback>
+            <w:pict>
+              <v:shape w14:anchorId="0770A40B" id="_x0000_s1029" type="#_x0000_t106" style="position:absolute;left:0;text-align:left;margin-left:-9.9pt;margin-top:149.65pt;width:355.3pt;height:78.8pt;z-index:251667456;visibility:visible;mso-wrap-style:square;mso-width-percent:0;mso-height-percent:0;mso-wrap-distance-left:9pt;mso-wrap-distance-top:0;mso-wrap-distance-right:9pt;mso-wrap-distance-bottom:0;mso-position-horizontal:absolute;mso-position-horizontal-relative:text;mso-position-vertical:absolute;mso-position-vertical-relative:text;mso-width-percent:0;mso-height-percent:0;mso-width-relative:margin;mso-height-relative:margin;v-text-anchor:middle" o:gfxdata="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" adj="25882,-16071" fillcolor="#f48abc [1621]" strokecolor="#de1473 [3045]">
+                <v:fill color2="#fcdceb [501]" rotate="t" angle="180" colors="0 #ff83b0;22938f #ffa9c7;1 #ffdbe7" focus="100%" type="gradient"/>
+                <v:shadow on="t" color="black" opacity="24903f" origin=",.5" offset="0,.55556mm"/>
+                <v:textbox>
+                  <w:txbxContent>
+                    <w:p>
+                      <w:pPr>
+                        <w:rPr>
+                          <w:rFonts w:hint="cs"/>
+                          <w:rtl/>
+                          <w:lang w:bidi="he-IL"/>
+                        </w:rPr>
+                      </w:pPr>
+                      <w:r>
+                        <w:rPr>
+                          <w:lang w:bidi="he-IL"/>
+                        </w:rPr>
+                        <w:t>Although the upperbound has changed, since repeat is 0 and count is 4 it remains 4.</w:t>
+                      </w:r>
+                    </w:p>
+                  </w:txbxContent>
+                </v:textbox>
+              </v:shape>
+            </w:pict>
+          </mc:Fallback>
+        </mc:AlternateContent>
+      </w:r>
+      <w:r>
+        <w:rPr>
+          <w:rFonts w:ascii="Arial" w:hAnsi="Arial" w:cs="Arial" w:hint="cs"/>
+          <w:noProof/>
+          <w:lang w:bidi="he-IL"/>
+        </w:rPr>
+        <w:drawing>
+          <wp:inline distT="0" distB="0" distL="0" distR="0" wp14:anchorId="7AC32315" wp14:editId="56E56CC0">
+            <wp:extent cx="5658328" cy="2913797"/>
+            <wp:effectExtent l="0" t="0" r="0" b="1270"/>
+            <wp:docPr id="1598366147" name="Picture 5"/>
+            <wp:cNvGraphicFramePr>
+              <a:graphicFrameLocks xmlns:a="http://schemas.openxmlformats.org/drawingml/2006/main" noChangeAspect="1"/>
+            </wp:cNvGraphicFramePr>
+            <a:graphic xmlns:a="http://schemas.openxmlformats.org/drawingml/2006/main">
+              <a:graphicData uri="http://schemas.openxmlformats.org/drawingml/2006/picture">
+                <pic:pic xmlns:pic="http://schemas.openxmlformats.org/drawingml/2006/picture">
+                  <pic:nvPicPr>
+                    <pic:cNvPr id="0" name="Picture 3"/>
+                    <pic:cNvPicPr>
+                      <a:picLocks noChangeAspect="1" noChangeArrowheads="1"/>
+                    </pic:cNvPicPr>
+                  </pic:nvPicPr>
+                  <pic:blipFill rotWithShape="1">
+                    <a:blip r:embed="rId13">
+                      <a:extLst>
+                        <a:ext uri="{28A0092B-C50C-407E-A947-70E740481C1C}">
+                          <a14:useLocalDpi xmlns:a14="http://schemas.microsoft.com/office/drawing/2010/main" val="0"/>
+                        </a:ext>
+                      </a:extLst>
+                    </a:blip>
+                    <a:srcRect r="41791" b="42358"/>
+                    <a:stretch/>
+                  </pic:blipFill>
+                  <pic:spPr bwMode="auto">
+                    <a:xfrm>
+                      <a:off x="0" y="0"/>
+                      <a:ext cx="5658328" cy="2913797"/>
+                    </a:xfrm>
+                    <a:prstGeom prst="rect">
+                      <a:avLst/>
+                    </a:prstGeom>
+                    <a:noFill/>
+                    <a:ln>
+                      <a:noFill/>
+                    </a:ln>
+                    <a:extLst>
+                      <a:ext uri="{53640926-AAD7-44D8-BBD7-CCE9431645EC}">
+                        <a14:shadowObscured xmlns:a14="http://schemas.microsoft.com/office/drawing/2010/main"/>
+                      </a:ext>
+                    </a:extLst>
+                  </pic:spPr>
+                </pic:pic>
+              </a:graphicData>
+            </a:graphic>
+          </wp:inline>
+        </w:drawing>
+      </w:r>
+    </w:p>
+    <w:p>
+      <w:pPr>
+        <w:bidi/>
+        <w:rPr>
+          <w:rFonts w:ascii="Arial" w:hAnsi="Arial" w:cs="Arial" w:hint="cs"/>
+          <w:rtl/>
+          <w:lang w:bidi="he-IL"/>
+        </w:rPr>
+      </w:pPr>
+      <w:r>
+        <w:rPr>
+          <w:rFonts w:ascii="Arial" w:hAnsi="Arial" w:cs="Arial" w:hint="cs"/>
+          <w:rtl/>
+          <w:lang w:bidi="he-IL"/>
+        </w:rPr>
+        <w:t>בבדיקה השלישית נצפה שעבור שינוי ה</w:t>
+      </w:r>
+      <w:r>
+        <w:rPr>
+          <w:rFonts w:ascii="Arial" w:hAnsi="Arial" w:cs="Arial"/>
+          <w:lang w:bidi="he-IL"/>
+        </w:rPr>
+        <w:t>upperbound</w:t>
+      </w:r>
+      <w:r>
+        <w:rPr>
+          <w:rFonts w:ascii="Arial" w:hAnsi="Arial" w:cs="Arial" w:hint="cs"/>
+          <w:rtl/>
+          <w:lang w:bidi="he-IL"/>
+        </w:rPr>
+        <w:t xml:space="preserve"> לערך שקטן מערך ה</w:t>
+      </w:r>
+      <w:r>
+        <w:rPr>
+          <w:rFonts w:ascii="Arial" w:hAnsi="Arial" w:cs="Arial"/>
+          <w:lang w:bidi="he-IL"/>
+        </w:rPr>
+        <w:t>count</w:t>
+      </w:r>
+      <w:r>
+        <w:rPr>
+          <w:rFonts w:ascii="Arial" w:hAnsi="Arial" w:cs="Arial" w:hint="cs"/>
+          <w:rtl/>
+          <w:lang w:bidi="he-IL"/>
+        </w:rPr>
+        <w:t xml:space="preserve"> המקורי שהמערכת לא תשתנה תחת ההנחה שערך </w:t>
+      </w:r>
+      <w:r>
+        <w:rPr>
+          <w:rFonts w:ascii="Arial" w:hAnsi="Arial" w:cs="Arial"/>
+          <w:lang w:bidi="he-IL"/>
+        </w:rPr>
+        <w:t>repeat</w:t>
+      </w:r>
+      <w:r>
+        <w:rPr>
+          <w:rFonts w:ascii="Arial" w:hAnsi="Arial" w:cs="Arial" w:hint="cs"/>
+          <w:rtl/>
+          <w:lang w:bidi="he-IL"/>
+        </w:rPr>
+        <w:t xml:space="preserve"> הינו אפס.</w:t>
       </w:r>
     </w:p>
     <w:sectPr>
-      <w:footerReference w:type="default" r:id="rId13"/>
+      <w:footerReference w:type="default" r:id="rId14"/>
       <w:pgSz w:w="12240" w:h="15840"/>
       <w:pgMar w:top="1728" w:right="1800" w:bottom="1440" w:left="1800" w:header="720" w:footer="720" w:gutter="0"/>
       <w:pgNumType w:start="0"/>
@@ -2378,7 +2894,7 @@
 <w:ftr xmlns:wpc="http://schemas.microsoft.com/office/word/2010/wordprocessingCanvas" xmlns:cx="http://schemas.microsoft.com/office/drawing/2014/chartex" xmlns:cx1="http://schemas.microsoft.com/office/drawing/2015/9/8/chartex" xmlns:cx2="http://schemas.microsoft.com/office/drawing/2015/10/21/chartex" xmlns:cx3="http://schemas.microsoft.com/office/drawing/2016/5/9/chartex" xmlns:cx4="http://schemas.microsoft.com/office/drawing/2016/5/10/chartex" xmlns:cx5="http://schemas.microsoft.com/office/drawing/2016/5/11/chartex" xmlns:cx6="http://schemas.microsoft.com/office/drawing/2016/5/12/chartex" xmlns:cx7="http://schemas.microsoft.com/office/drawing/2016/5/13/chartex" xmlns:cx8="http://schemas.microsoft.com/office/drawing/2016/5/14/chartex" xmlns:mc="http://schemas.openxmlformats.org/markup-compatibility/2006" xmlns:aink="http://schemas.microsoft.com/office/drawing/2016/ink" xmlns:am3d="http://schemas.microsoft.com/office/drawing/2017/model3d" xmlns:o="urn:schemas-microsoft-com:office:office" xmlns:oel="http://schemas.microsoft.com/office/2019/extlst" xmlns:r="http://schemas.openxmlformats.org/officeDocument/2006/relationships" xmlns:m="http://schemas.openxmlformats.org/officeDocument/2006/math" xmlns:v="urn:schemas-microsoft-com:vml" xmlns:wp14="http://schemas.microsoft.com/office/word/2010/wordprocessingDrawing" xmlns:wp="http://schemas.openxmlformats.org/drawingml/2006/wordprocessingDrawing" xmlns:w10="urn:schemas-microsoft-com:office:word" xmlns:w="http://schemas.openxmlformats.org/wordprocessingml/2006/main" xmlns:w14="http://schemas.microsoft.com/office/word/2010/wordml" xmlns:w15="http://schemas.microsoft.com/office/word/2012/wordml" xmlns:w16cex="http://schemas.microsoft.com/office/word/2018/wordml/cex" xmlns:w16cid="http://schemas.microsoft.com/office/word/2016/wordml/cid" xmlns:w16="http://schemas.microsoft.com/office/word/2018/wordml" xmlns:w16du="http://schemas.microsoft.com/office/word/2023/wordml/word16du" xmlns:w16sdtdh="http://schemas.microsoft.com/office/word/2020/wordml/sdtdatahash" xmlns:w16sdtfl="http://schemas.microsoft.com/office/word/2024/wordml/sdtformatlock" xmlns:w16se="http://schemas.microsoft.com/office/word/2015/wordml/symex" xmlns:wpg="http://schemas.microsoft.com/office/word/2010/wordprocessingGroup" xmlns:wpi="http://schemas.microsoft.com/office/word/2010/wordprocessingInk" xmlns:wne="http://schemas.microsoft.com/office/word/2006/wordml" xmlns:wps="http://schemas.microsoft.com/office/word/2010/wordprocessingShape" mc:Ignorable="w14 w15 w16se w16cid w16 w16cex w16sdtdh w16sdtfl w16du wp14">
   <w:p>
     <w:pPr>
-      <w:pStyle w:val="a9"/>
+      <w:pStyle w:val="Footer"/>
     </w:pPr>
     <w:r>
       <w:t xml:space="preserve">Page </w:t>
@@ -2587,7 +3103,7 @@
     <w:lvl w:ilvl="0">
       <w:start w:val="1"/>
       <w:numFmt w:val="decimal"/>
-      <w:pStyle w:val="a"/>
+      <w:pStyle w:val="ListNumber"/>
       <w:lvlText w:val="%1."/>
       <w:lvlJc w:val="left"/>
       <w:pPr>
@@ -2605,7 +3121,7 @@
     <w:lvl w:ilvl="0">
       <w:start w:val="1"/>
       <w:numFmt w:val="bullet"/>
-      <w:pStyle w:val="a0"/>
+      <w:pStyle w:val="ListBullet"/>
       <w:lvlText w:val="−"/>
       <w:lvlJc w:val="left"/>
       <w:pPr>
@@ -3642,16 +4158,16 @@
     <w:lsdException w:name="Unresolved Mention" w:semiHidden="1" w:unhideWhenUsed="1"/>
     <w:lsdException w:name="Smart Link" w:semiHidden="1" w:unhideWhenUsed="1"/>
   </w:latentStyles>
-  <w:style w:type="paragraph" w:default="1" w:styleId="a1">
+  <w:style w:type="paragraph" w:default="1" w:styleId="Normal">
     <w:name w:val="Normal"/>
     <w:qFormat/>
     <w:rsid w:val="00333D0D"/>
   </w:style>
-  <w:style w:type="paragraph" w:styleId="1">
+  <w:style w:type="paragraph" w:styleId="Heading1">
     <w:name w:val="heading 1"/>
-    <w:basedOn w:val="a1"/>
-    <w:next w:val="a1"/>
-    <w:link w:val="10"/>
+    <w:basedOn w:val="Normal"/>
+    <w:next w:val="Normal"/>
+    <w:link w:val="Heading1Char"/>
     <w:uiPriority w:val="9"/>
     <w:qFormat/>
     <w:rsid w:val="00333D0D"/>
@@ -3668,11 +4184,11 @@
       <w:sz w:val="32"/>
     </w:rPr>
   </w:style>
-  <w:style w:type="paragraph" w:styleId="2">
+  <w:style w:type="paragraph" w:styleId="Heading2">
     <w:name w:val="heading 2"/>
-    <w:basedOn w:val="a1"/>
-    <w:next w:val="a1"/>
-    <w:link w:val="20"/>
+    <w:basedOn w:val="Normal"/>
+    <w:next w:val="Normal"/>
+    <w:link w:val="Heading2Char"/>
     <w:uiPriority w:val="9"/>
     <w:unhideWhenUsed/>
     <w:qFormat/>
@@ -3691,11 +4207,11 @@
       <w:sz w:val="24"/>
     </w:rPr>
   </w:style>
-  <w:style w:type="paragraph" w:styleId="3">
+  <w:style w:type="paragraph" w:styleId="Heading3">
     <w:name w:val="heading 3"/>
-    <w:basedOn w:val="a1"/>
-    <w:next w:val="a1"/>
-    <w:link w:val="30"/>
+    <w:basedOn w:val="Normal"/>
+    <w:next w:val="Normal"/>
+    <w:link w:val="Heading3Char"/>
     <w:uiPriority w:val="9"/>
     <w:unhideWhenUsed/>
     <w:qFormat/>
@@ -3713,11 +4229,11 @@
       <w:szCs w:val="24"/>
     </w:rPr>
   </w:style>
-  <w:style w:type="paragraph" w:styleId="6">
+  <w:style w:type="paragraph" w:styleId="Heading6">
     <w:name w:val="heading 6"/>
-    <w:basedOn w:val="a1"/>
-    <w:next w:val="a1"/>
-    <w:link w:val="60"/>
+    <w:basedOn w:val="Normal"/>
+    <w:next w:val="Normal"/>
+    <w:link w:val="Heading6Char"/>
     <w:uiPriority w:val="9"/>
     <w:semiHidden/>
     <w:unhideWhenUsed/>
@@ -3734,11 +4250,11 @@
       <w:color w:val="004F5B" w:themeColor="accent1" w:themeShade="7F"/>
     </w:rPr>
   </w:style>
-  <w:style w:type="paragraph" w:styleId="7">
+  <w:style w:type="paragraph" w:styleId="Heading7">
     <w:name w:val="heading 7"/>
-    <w:basedOn w:val="a1"/>
-    <w:next w:val="a1"/>
-    <w:link w:val="70"/>
+    <w:basedOn w:val="Normal"/>
+    <w:next w:val="Normal"/>
+    <w:link w:val="Heading7Char"/>
     <w:uiPriority w:val="9"/>
     <w:semiHidden/>
     <w:unhideWhenUsed/>
@@ -3757,11 +4273,11 @@
       <w:color w:val="004F5B" w:themeColor="accent1" w:themeShade="7F"/>
     </w:rPr>
   </w:style>
-  <w:style w:type="paragraph" w:styleId="8">
+  <w:style w:type="paragraph" w:styleId="Heading8">
     <w:name w:val="heading 8"/>
-    <w:basedOn w:val="a1"/>
-    <w:next w:val="a1"/>
-    <w:link w:val="80"/>
+    <w:basedOn w:val="Normal"/>
+    <w:next w:val="Normal"/>
+    <w:link w:val="Heading8Char"/>
     <w:uiPriority w:val="9"/>
     <w:semiHidden/>
     <w:unhideWhenUsed/>
@@ -3779,11 +4295,11 @@
       <w:szCs w:val="21"/>
     </w:rPr>
   </w:style>
-  <w:style w:type="paragraph" w:styleId="9">
+  <w:style w:type="paragraph" w:styleId="Heading9">
     <w:name w:val="heading 9"/>
-    <w:basedOn w:val="a1"/>
-    <w:next w:val="a1"/>
-    <w:link w:val="90"/>
+    <w:basedOn w:val="Normal"/>
+    <w:next w:val="Normal"/>
+    <w:link w:val="Heading9Char"/>
     <w:uiPriority w:val="9"/>
     <w:semiHidden/>
     <w:unhideWhenUsed/>
@@ -3803,13 +4319,13 @@
       <w:szCs w:val="21"/>
     </w:rPr>
   </w:style>
-  <w:style w:type="character" w:default="1" w:styleId="a2">
+  <w:style w:type="character" w:default="1" w:styleId="DefaultParagraphFont">
     <w:name w:val="Default Paragraph Font"/>
     <w:uiPriority w:val="1"/>
     <w:semiHidden/>
     <w:unhideWhenUsed/>
   </w:style>
-  <w:style w:type="table" w:default="1" w:styleId="a3">
+  <w:style w:type="table" w:default="1" w:styleId="TableNormal">
     <w:name w:val="Normal Table"/>
     <w:uiPriority w:val="99"/>
     <w:semiHidden/>
@@ -3824,16 +4340,16 @@
       </w:tblCellMar>
     </w:tblPr>
   </w:style>
-  <w:style w:type="numbering" w:default="1" w:styleId="a4">
+  <w:style w:type="numbering" w:default="1" w:styleId="NoList">
     <w:name w:val="No List"/>
     <w:uiPriority w:val="99"/>
     <w:semiHidden/>
     <w:unhideWhenUsed/>
   </w:style>
-  <w:style w:type="character" w:customStyle="1" w:styleId="10">
-    <w:name w:val="כותרת 1 תו"/>
-    <w:basedOn w:val="a2"/>
-    <w:link w:val="1"/>
+  <w:style w:type="character" w:customStyle="1" w:styleId="Heading1Char">
+    <w:name w:val="Heading 1 Char"/>
+    <w:basedOn w:val="DefaultParagraphFont"/>
+    <w:link w:val="Heading1"/>
     <w:uiPriority w:val="9"/>
     <w:rsid w:val="00333D0D"/>
     <w:rPr>
@@ -3842,10 +4358,10 @@
       <w:sz w:val="32"/>
     </w:rPr>
   </w:style>
-  <w:style w:type="character" w:customStyle="1" w:styleId="20">
-    <w:name w:val="כותרת 2 תו"/>
-    <w:basedOn w:val="a2"/>
-    <w:link w:val="2"/>
+  <w:style w:type="character" w:customStyle="1" w:styleId="Heading2Char">
+    <w:name w:val="Heading 2 Char"/>
+    <w:basedOn w:val="DefaultParagraphFont"/>
+    <w:link w:val="Heading2"/>
     <w:uiPriority w:val="9"/>
     <w:rsid w:val="00333D0D"/>
     <w:rPr>
@@ -3857,7 +4373,7 @@
   </w:style>
   <w:style w:type="paragraph" w:customStyle="1" w:styleId="ContactInfo">
     <w:name w:val="Contact Info"/>
-    <w:basedOn w:val="a1"/>
+    <w:basedOn w:val="Normal"/>
     <w:uiPriority w:val="4"/>
     <w:qFormat/>
     <w:rsid w:val="00C6554A"/>
@@ -3866,9 +4382,9 @@
       <w:jc w:val="center"/>
     </w:pPr>
   </w:style>
-  <w:style w:type="paragraph" w:styleId="a0">
+  <w:style w:type="paragraph" w:styleId="ListBullet">
     <w:name w:val="List Bullet"/>
-    <w:basedOn w:val="a1"/>
+    <w:basedOn w:val="Normal"/>
     <w:uiPriority w:val="10"/>
     <w:unhideWhenUsed/>
     <w:qFormat/>
@@ -3879,10 +4395,10 @@
       </w:numPr>
     </w:pPr>
   </w:style>
-  <w:style w:type="paragraph" w:styleId="a5">
+  <w:style w:type="paragraph" w:styleId="Title">
     <w:name w:val="Title"/>
-    <w:basedOn w:val="a1"/>
-    <w:link w:val="a6"/>
+    <w:basedOn w:val="Normal"/>
+    <w:link w:val="TitleChar"/>
     <w:uiPriority w:val="2"/>
     <w:unhideWhenUsed/>
     <w:qFormat/>
@@ -3899,10 +4415,10 @@
       <w:sz w:val="60"/>
     </w:rPr>
   </w:style>
-  <w:style w:type="character" w:customStyle="1" w:styleId="a6">
-    <w:name w:val="כותרת טקסט תו"/>
-    <w:basedOn w:val="a2"/>
-    <w:link w:val="a5"/>
+  <w:style w:type="character" w:customStyle="1" w:styleId="TitleChar">
+    <w:name w:val="Title Char"/>
+    <w:basedOn w:val="DefaultParagraphFont"/>
+    <w:link w:val="Title"/>
     <w:uiPriority w:val="2"/>
     <w:rsid w:val="00333D0D"/>
     <w:rPr>
@@ -3912,10 +4428,10 @@
       <w:sz w:val="60"/>
     </w:rPr>
   </w:style>
-  <w:style w:type="paragraph" w:styleId="a7">
+  <w:style w:type="paragraph" w:styleId="Subtitle">
     <w:name w:val="Subtitle"/>
-    <w:basedOn w:val="a1"/>
-    <w:link w:val="a8"/>
+    <w:basedOn w:val="Normal"/>
+    <w:link w:val="SubtitleChar"/>
     <w:uiPriority w:val="3"/>
     <w:unhideWhenUsed/>
     <w:qFormat/>
@@ -3934,10 +4450,10 @@
       <w:sz w:val="26"/>
     </w:rPr>
   </w:style>
-  <w:style w:type="character" w:customStyle="1" w:styleId="a8">
-    <w:name w:val="כותרת משנה תו"/>
-    <w:basedOn w:val="a2"/>
-    <w:link w:val="a7"/>
+  <w:style w:type="character" w:customStyle="1" w:styleId="SubtitleChar">
+    <w:name w:val="Subtitle Char"/>
+    <w:basedOn w:val="DefaultParagraphFont"/>
+    <w:link w:val="Subtitle"/>
     <w:uiPriority w:val="3"/>
     <w:rsid w:val="00333D0D"/>
     <w:rPr>
@@ -3946,10 +4462,10 @@
       <w:sz w:val="26"/>
     </w:rPr>
   </w:style>
-  <w:style w:type="paragraph" w:styleId="a9">
+  <w:style w:type="paragraph" w:styleId="Footer">
     <w:name w:val="footer"/>
-    <w:basedOn w:val="a1"/>
-    <w:link w:val="aa"/>
+    <w:basedOn w:val="Normal"/>
+    <w:link w:val="FooterChar"/>
     <w:uiPriority w:val="99"/>
     <w:unhideWhenUsed/>
     <w:rsid w:val="00C6554A"/>
@@ -3961,10 +4477,10 @@
       <w:caps/>
     </w:rPr>
   </w:style>
-  <w:style w:type="character" w:customStyle="1" w:styleId="aa">
-    <w:name w:val="כותרת תחתונה תו"/>
-    <w:basedOn w:val="a2"/>
-    <w:link w:val="a9"/>
+  <w:style w:type="character" w:customStyle="1" w:styleId="FooterChar">
+    <w:name w:val="Footer Char"/>
+    <w:basedOn w:val="DefaultParagraphFont"/>
+    <w:link w:val="Footer"/>
     <w:uiPriority w:val="99"/>
     <w:rsid w:val="00C6554A"/>
     <w:rPr>
@@ -3973,7 +4489,7 @@
   </w:style>
   <w:style w:type="paragraph" w:customStyle="1" w:styleId="Photo">
     <w:name w:val="Photo"/>
-    <w:basedOn w:val="a1"/>
+    <w:basedOn w:val="Normal"/>
     <w:uiPriority w:val="1"/>
     <w:qFormat/>
     <w:rsid w:val="00C6554A"/>
@@ -3982,10 +4498,10 @@
       <w:jc w:val="center"/>
     </w:pPr>
   </w:style>
-  <w:style w:type="paragraph" w:styleId="ab">
+  <w:style w:type="paragraph" w:styleId="Header">
     <w:name w:val="header"/>
-    <w:basedOn w:val="a1"/>
-    <w:link w:val="ac"/>
+    <w:basedOn w:val="Normal"/>
+    <w:link w:val="HeaderChar"/>
     <w:uiPriority w:val="99"/>
     <w:unhideWhenUsed/>
     <w:rsid w:val="00C6554A"/>
@@ -3993,10 +4509,10 @@
       <w:spacing w:before="0" w:after="0" w:line="240" w:lineRule="auto"/>
     </w:pPr>
   </w:style>
-  <w:style w:type="character" w:customStyle="1" w:styleId="ac">
-    <w:name w:val="כותרת עליונה תו"/>
-    <w:basedOn w:val="a2"/>
-    <w:link w:val="ab"/>
+  <w:style w:type="character" w:customStyle="1" w:styleId="HeaderChar">
+    <w:name w:val="Header Char"/>
+    <w:basedOn w:val="DefaultParagraphFont"/>
+    <w:link w:val="Header"/>
     <w:uiPriority w:val="99"/>
     <w:rsid w:val="00C6554A"/>
     <w:rPr>
@@ -4006,9 +4522,9 @@
       <w:lang w:eastAsia="ja-JP"/>
     </w:rPr>
   </w:style>
-  <w:style w:type="paragraph" w:styleId="a">
+  <w:style w:type="paragraph" w:styleId="ListNumber">
     <w:name w:val="List Number"/>
-    <w:basedOn w:val="a1"/>
+    <w:basedOn w:val="Normal"/>
     <w:uiPriority w:val="11"/>
     <w:unhideWhenUsed/>
     <w:qFormat/>
@@ -4020,10 +4536,10 @@
       <w:contextualSpacing/>
     </w:pPr>
   </w:style>
-  <w:style w:type="character" w:customStyle="1" w:styleId="30">
-    <w:name w:val="כותרת 3 תו"/>
-    <w:basedOn w:val="a2"/>
-    <w:link w:val="3"/>
+  <w:style w:type="character" w:customStyle="1" w:styleId="Heading3Char">
+    <w:name w:val="Heading 3 Char"/>
+    <w:basedOn w:val="DefaultParagraphFont"/>
+    <w:link w:val="Heading3"/>
     <w:uiPriority w:val="9"/>
     <w:rsid w:val="00C6554A"/>
     <w:rPr>
@@ -4033,10 +4549,10 @@
       <w:szCs w:val="24"/>
     </w:rPr>
   </w:style>
-  <w:style w:type="character" w:customStyle="1" w:styleId="80">
-    <w:name w:val="כותרת 8 תו"/>
-    <w:basedOn w:val="a2"/>
-    <w:link w:val="8"/>
+  <w:style w:type="character" w:customStyle="1" w:styleId="Heading8Char">
+    <w:name w:val="Heading 8 Char"/>
+    <w:basedOn w:val="DefaultParagraphFont"/>
+    <w:link w:val="Heading8"/>
     <w:uiPriority w:val="9"/>
     <w:semiHidden/>
     <w:rsid w:val="00C6554A"/>
@@ -4046,10 +4562,10 @@
       <w:szCs w:val="21"/>
     </w:rPr>
   </w:style>
-  <w:style w:type="character" w:customStyle="1" w:styleId="90">
-    <w:name w:val="כותרת 9 תו"/>
-    <w:basedOn w:val="a2"/>
-    <w:link w:val="9"/>
+  <w:style w:type="character" w:customStyle="1" w:styleId="Heading9Char">
+    <w:name w:val="Heading 9 Char"/>
+    <w:basedOn w:val="DefaultParagraphFont"/>
+    <w:link w:val="Heading9"/>
     <w:uiPriority w:val="9"/>
     <w:semiHidden/>
     <w:rsid w:val="00C6554A"/>
@@ -4061,9 +4577,9 @@
       <w:szCs w:val="21"/>
     </w:rPr>
   </w:style>
-  <w:style w:type="character" w:styleId="ad">
+  <w:style w:type="character" w:styleId="IntenseEmphasis">
     <w:name w:val="Intense Emphasis"/>
-    <w:basedOn w:val="a2"/>
+    <w:basedOn w:val="DefaultParagraphFont"/>
     <w:uiPriority w:val="21"/>
     <w:semiHidden/>
     <w:unhideWhenUsed/>
@@ -4075,11 +4591,11 @@
       <w:color w:val="007789" w:themeColor="accent1" w:themeShade="BF"/>
     </w:rPr>
   </w:style>
-  <w:style w:type="paragraph" w:styleId="ae">
+  <w:style w:type="paragraph" w:styleId="IntenseQuote">
     <w:name w:val="Intense Quote"/>
-    <w:basedOn w:val="a1"/>
-    <w:next w:val="a1"/>
-    <w:link w:val="af"/>
+    <w:basedOn w:val="Normal"/>
+    <w:next w:val="Normal"/>
+    <w:link w:val="IntenseQuoteChar"/>
     <w:uiPriority w:val="30"/>
     <w:semiHidden/>
     <w:unhideWhenUsed/>
@@ -4100,10 +4616,10 @@
       <w:color w:val="007789" w:themeColor="accent1" w:themeShade="BF"/>
     </w:rPr>
   </w:style>
-  <w:style w:type="character" w:customStyle="1" w:styleId="af">
-    <w:name w:val="ציטוט חזק תו"/>
-    <w:basedOn w:val="a2"/>
-    <w:link w:val="ae"/>
+  <w:style w:type="character" w:customStyle="1" w:styleId="IntenseQuoteChar">
+    <w:name w:val="Intense Quote Char"/>
+    <w:basedOn w:val="DefaultParagraphFont"/>
+    <w:link w:val="IntenseQuote"/>
     <w:uiPriority w:val="30"/>
     <w:semiHidden/>
     <w:rsid w:val="00C6554A"/>
@@ -4113,9 +4629,9 @@
       <w:color w:val="007789" w:themeColor="accent1" w:themeShade="BF"/>
     </w:rPr>
   </w:style>
-  <w:style w:type="character" w:styleId="af0">
+  <w:style w:type="character" w:styleId="IntenseReference">
     <w:name w:val="Intense Reference"/>
-    <w:basedOn w:val="a2"/>
+    <w:basedOn w:val="DefaultParagraphFont"/>
     <w:uiPriority w:val="32"/>
     <w:semiHidden/>
     <w:unhideWhenUsed/>
@@ -4130,10 +4646,10 @@
       <w:spacing w:val="5"/>
     </w:rPr>
   </w:style>
-  <w:style w:type="paragraph" w:styleId="af1">
+  <w:style w:type="paragraph" w:styleId="Caption">
     <w:name w:val="caption"/>
-    <w:basedOn w:val="a1"/>
-    <w:next w:val="a1"/>
+    <w:basedOn w:val="Normal"/>
+    <w:next w:val="Normal"/>
     <w:uiPriority w:val="35"/>
     <w:semiHidden/>
     <w:unhideWhenUsed/>
@@ -4149,10 +4665,10 @@
       <w:szCs w:val="18"/>
     </w:rPr>
   </w:style>
-  <w:style w:type="paragraph" w:styleId="af2">
+  <w:style w:type="paragraph" w:styleId="BalloonText">
     <w:name w:val="Balloon Text"/>
-    <w:basedOn w:val="a1"/>
-    <w:link w:val="af3"/>
+    <w:basedOn w:val="Normal"/>
+    <w:link w:val="BalloonTextChar"/>
     <w:uiPriority w:val="99"/>
     <w:semiHidden/>
     <w:unhideWhenUsed/>
@@ -4165,10 +4681,10 @@
       <w:szCs w:val="18"/>
     </w:rPr>
   </w:style>
-  <w:style w:type="character" w:customStyle="1" w:styleId="af3">
-    <w:name w:val="טקסט בלונים תו"/>
-    <w:basedOn w:val="a2"/>
-    <w:link w:val="af2"/>
+  <w:style w:type="character" w:customStyle="1" w:styleId="BalloonTextChar">
+    <w:name w:val="Balloon Text Char"/>
+    <w:basedOn w:val="DefaultParagraphFont"/>
+    <w:link w:val="BalloonText"/>
     <w:uiPriority w:val="99"/>
     <w:semiHidden/>
     <w:rsid w:val="00C6554A"/>
@@ -4177,9 +4693,9 @@
       <w:szCs w:val="18"/>
     </w:rPr>
   </w:style>
-  <w:style w:type="paragraph" w:styleId="af4">
+  <w:style w:type="paragraph" w:styleId="BlockText">
     <w:name w:val="Block Text"/>
-    <w:basedOn w:val="a1"/>
+    <w:basedOn w:val="Normal"/>
     <w:uiPriority w:val="99"/>
     <w:semiHidden/>
     <w:unhideWhenUsed/>
@@ -4200,10 +4716,10 @@
       <w:color w:val="007789" w:themeColor="accent1" w:themeShade="BF"/>
     </w:rPr>
   </w:style>
-  <w:style w:type="paragraph" w:styleId="31">
+  <w:style w:type="paragraph" w:styleId="BodyText3">
     <w:name w:val="Body Text 3"/>
-    <w:basedOn w:val="a1"/>
-    <w:link w:val="32"/>
+    <w:basedOn w:val="Normal"/>
+    <w:link w:val="BodyText3Char"/>
     <w:uiPriority w:val="99"/>
     <w:semiHidden/>
     <w:unhideWhenUsed/>
@@ -4215,10 +4731,10 @@
       <w:szCs w:val="16"/>
     </w:rPr>
   </w:style>
-  <w:style w:type="character" w:customStyle="1" w:styleId="32">
-    <w:name w:val="גוף טקסט 3 תו"/>
-    <w:basedOn w:val="a2"/>
-    <w:link w:val="31"/>
+  <w:style w:type="character" w:customStyle="1" w:styleId="BodyText3Char">
+    <w:name w:val="Body Text 3 Char"/>
+    <w:basedOn w:val="DefaultParagraphFont"/>
+    <w:link w:val="BodyText3"/>
     <w:uiPriority w:val="99"/>
     <w:semiHidden/>
     <w:rsid w:val="00C6554A"/>
@@ -4226,10 +4742,10 @@
       <w:szCs w:val="16"/>
     </w:rPr>
   </w:style>
-  <w:style w:type="paragraph" w:styleId="33">
+  <w:style w:type="paragraph" w:styleId="BodyTextIndent3">
     <w:name w:val="Body Text Indent 3"/>
-    <w:basedOn w:val="a1"/>
-    <w:link w:val="34"/>
+    <w:basedOn w:val="Normal"/>
+    <w:link w:val="BodyTextIndent3Char"/>
     <w:uiPriority w:val="99"/>
     <w:semiHidden/>
     <w:unhideWhenUsed/>
@@ -4242,10 +4758,10 @@
       <w:szCs w:val="16"/>
     </w:rPr>
   </w:style>
-  <w:style w:type="character" w:customStyle="1" w:styleId="34">
-    <w:name w:val="כניסה בגוף טקסט 3 תו"/>
-    <w:basedOn w:val="a2"/>
-    <w:link w:val="33"/>
+  <w:style w:type="character" w:customStyle="1" w:styleId="BodyTextIndent3Char">
+    <w:name w:val="Body Text Indent 3 Char"/>
+    <w:basedOn w:val="DefaultParagraphFont"/>
+    <w:link w:val="BodyTextIndent3"/>
     <w:uiPriority w:val="99"/>
     <w:semiHidden/>
     <w:rsid w:val="00C6554A"/>
@@ -4253,9 +4769,9 @@
       <w:szCs w:val="16"/>
     </w:rPr>
   </w:style>
-  <w:style w:type="character" w:styleId="af5">
+  <w:style w:type="character" w:styleId="CommentReference">
     <w:name w:val="annotation reference"/>
-    <w:basedOn w:val="a2"/>
+    <w:basedOn w:val="DefaultParagraphFont"/>
     <w:uiPriority w:val="99"/>
     <w:semiHidden/>
     <w:unhideWhenUsed/>
@@ -4265,10 +4781,10 @@
       <w:szCs w:val="16"/>
     </w:rPr>
   </w:style>
-  <w:style w:type="paragraph" w:styleId="af6">
+  <w:style w:type="paragraph" w:styleId="CommentText">
     <w:name w:val="annotation text"/>
-    <w:basedOn w:val="a1"/>
-    <w:link w:val="af7"/>
+    <w:basedOn w:val="Normal"/>
+    <w:link w:val="CommentTextChar"/>
     <w:uiPriority w:val="99"/>
     <w:semiHidden/>
     <w:unhideWhenUsed/>
@@ -4280,10 +4796,10 @@
       <w:szCs w:val="20"/>
     </w:rPr>
   </w:style>
-  <w:style w:type="character" w:customStyle="1" w:styleId="af7">
-    <w:name w:val="טקסט הערה תו"/>
-    <w:basedOn w:val="a2"/>
-    <w:link w:val="af6"/>
+  <w:style w:type="character" w:customStyle="1" w:styleId="CommentTextChar">
+    <w:name w:val="Comment Text Char"/>
+    <w:basedOn w:val="DefaultParagraphFont"/>
+    <w:link w:val="CommentText"/>
     <w:uiPriority w:val="99"/>
     <w:semiHidden/>
     <w:rsid w:val="00C6554A"/>
@@ -4291,11 +4807,11 @@
       <w:szCs w:val="20"/>
     </w:rPr>
   </w:style>
-  <w:style w:type="paragraph" w:styleId="af8">
+  <w:style w:type="paragraph" w:styleId="CommentSubject">
     <w:name w:val="annotation subject"/>
-    <w:basedOn w:val="af6"/>
-    <w:next w:val="af6"/>
-    <w:link w:val="af9"/>
+    <w:basedOn w:val="CommentText"/>
+    <w:next w:val="CommentText"/>
+    <w:link w:val="CommentSubjectChar"/>
     <w:uiPriority w:val="99"/>
     <w:semiHidden/>
     <w:unhideWhenUsed/>
@@ -4305,10 +4821,10 @@
       <w:bCs/>
     </w:rPr>
   </w:style>
-  <w:style w:type="character" w:customStyle="1" w:styleId="af9">
-    <w:name w:val="נושא הערה תו"/>
-    <w:basedOn w:val="af7"/>
-    <w:link w:val="af8"/>
+  <w:style w:type="character" w:customStyle="1" w:styleId="CommentSubjectChar">
+    <w:name w:val="Comment Subject Char"/>
+    <w:basedOn w:val="CommentTextChar"/>
+    <w:link w:val="CommentSubject"/>
     <w:uiPriority w:val="99"/>
     <w:semiHidden/>
     <w:rsid w:val="00C6554A"/>
@@ -4318,10 +4834,10 @@
       <w:szCs w:val="20"/>
     </w:rPr>
   </w:style>
-  <w:style w:type="paragraph" w:styleId="afa">
+  <w:style w:type="paragraph" w:styleId="DocumentMap">
     <w:name w:val="Document Map"/>
-    <w:basedOn w:val="a1"/>
-    <w:link w:val="afb"/>
+    <w:basedOn w:val="Normal"/>
+    <w:link w:val="DocumentMapChar"/>
     <w:uiPriority w:val="99"/>
     <w:semiHidden/>
     <w:unhideWhenUsed/>
@@ -4334,10 +4850,10 @@
       <w:szCs w:val="16"/>
     </w:rPr>
   </w:style>
-  <w:style w:type="character" w:customStyle="1" w:styleId="afb">
-    <w:name w:val="מפת מסמך תו"/>
-    <w:basedOn w:val="a2"/>
-    <w:link w:val="afa"/>
+  <w:style w:type="character" w:customStyle="1" w:styleId="DocumentMapChar">
+    <w:name w:val="Document Map Char"/>
+    <w:basedOn w:val="DefaultParagraphFont"/>
+    <w:link w:val="DocumentMap"/>
     <w:uiPriority w:val="99"/>
     <w:semiHidden/>
     <w:rsid w:val="00C6554A"/>
@@ -4346,10 +4862,10 @@
       <w:szCs w:val="16"/>
     </w:rPr>
   </w:style>
-  <w:style w:type="paragraph" w:styleId="afc">
+  <w:style w:type="paragraph" w:styleId="EndnoteText">
     <w:name w:val="endnote text"/>
-    <w:basedOn w:val="a1"/>
-    <w:link w:val="afd"/>
+    <w:basedOn w:val="Normal"/>
+    <w:link w:val="EndnoteTextChar"/>
     <w:uiPriority w:val="99"/>
     <w:semiHidden/>
     <w:unhideWhenUsed/>
@@ -4361,10 +4877,10 @@
       <w:szCs w:val="20"/>
     </w:rPr>
   </w:style>
-  <w:style w:type="character" w:customStyle="1" w:styleId="afd">
-    <w:name w:val="טקסט הערת סיום תו"/>
-    <w:basedOn w:val="a2"/>
-    <w:link w:val="afc"/>
+  <w:style w:type="character" w:customStyle="1" w:styleId="EndnoteTextChar">
+    <w:name w:val="Endnote Text Char"/>
+    <w:basedOn w:val="DefaultParagraphFont"/>
+    <w:link w:val="EndnoteText"/>
     <w:uiPriority w:val="99"/>
     <w:semiHidden/>
     <w:rsid w:val="00C6554A"/>
@@ -4372,9 +4888,9 @@
       <w:szCs w:val="20"/>
     </w:rPr>
   </w:style>
-  <w:style w:type="paragraph" w:styleId="afe">
+  <w:style w:type="paragraph" w:styleId="EnvelopeReturn">
     <w:name w:val="envelope return"/>
-    <w:basedOn w:val="a1"/>
+    <w:basedOn w:val="Normal"/>
     <w:uiPriority w:val="99"/>
     <w:semiHidden/>
     <w:unhideWhenUsed/>
@@ -4389,7 +4905,7 @@
   </w:style>
   <w:style w:type="character" w:styleId="FollowedHyperlink">
     <w:name w:val="FollowedHyperlink"/>
-    <w:basedOn w:val="a2"/>
+    <w:basedOn w:val="DefaultParagraphFont"/>
     <w:uiPriority w:val="99"/>
     <w:semiHidden/>
     <w:unhideWhenUsed/>
@@ -4399,10 +4915,10 @@
       <w:u w:val="single"/>
     </w:rPr>
   </w:style>
-  <w:style w:type="paragraph" w:styleId="aff">
+  <w:style w:type="paragraph" w:styleId="FootnoteText">
     <w:name w:val="footnote text"/>
-    <w:basedOn w:val="a1"/>
-    <w:link w:val="aff0"/>
+    <w:basedOn w:val="Normal"/>
+    <w:link w:val="FootnoteTextChar"/>
     <w:uiPriority w:val="99"/>
     <w:semiHidden/>
     <w:unhideWhenUsed/>
@@ -4414,10 +4930,10 @@
       <w:szCs w:val="20"/>
     </w:rPr>
   </w:style>
-  <w:style w:type="character" w:customStyle="1" w:styleId="aff0">
-    <w:name w:val="טקסט הערת שוליים תו"/>
-    <w:basedOn w:val="a2"/>
-    <w:link w:val="aff"/>
+  <w:style w:type="character" w:customStyle="1" w:styleId="FootnoteTextChar">
+    <w:name w:val="Footnote Text Char"/>
+    <w:basedOn w:val="DefaultParagraphFont"/>
+    <w:link w:val="FootnoteText"/>
     <w:uiPriority w:val="99"/>
     <w:semiHidden/>
     <w:rsid w:val="00C6554A"/>
@@ -4427,7 +4943,7 @@
   </w:style>
   <w:style w:type="character" w:styleId="HTMLCode">
     <w:name w:val="HTML Code"/>
-    <w:basedOn w:val="a2"/>
+    <w:basedOn w:val="DefaultParagraphFont"/>
     <w:uiPriority w:val="99"/>
     <w:semiHidden/>
     <w:unhideWhenUsed/>
@@ -4438,9 +4954,9 @@
       <w:szCs w:val="20"/>
     </w:rPr>
   </w:style>
-  <w:style w:type="character" w:styleId="HTML">
+  <w:style w:type="character" w:styleId="HTMLKeyboard">
     <w:name w:val="HTML Keyboard"/>
-    <w:basedOn w:val="a2"/>
+    <w:basedOn w:val="DefaultParagraphFont"/>
     <w:uiPriority w:val="99"/>
     <w:semiHidden/>
     <w:unhideWhenUsed/>
@@ -4451,10 +4967,10 @@
       <w:szCs w:val="20"/>
     </w:rPr>
   </w:style>
-  <w:style w:type="paragraph" w:styleId="HTML0">
+  <w:style w:type="paragraph" w:styleId="HTMLPreformatted">
     <w:name w:val="HTML Preformatted"/>
-    <w:basedOn w:val="a1"/>
-    <w:link w:val="HTML1"/>
+    <w:basedOn w:val="Normal"/>
+    <w:link w:val="HTMLPreformattedChar"/>
     <w:uiPriority w:val="99"/>
     <w:semiHidden/>
     <w:unhideWhenUsed/>
@@ -4467,10 +4983,10 @@
       <w:szCs w:val="20"/>
     </w:rPr>
   </w:style>
-  <w:style w:type="character" w:customStyle="1" w:styleId="HTML1">
-    <w:name w:val="HTML מעוצב מראש תו"/>
-    <w:basedOn w:val="a2"/>
-    <w:link w:val="HTML0"/>
+  <w:style w:type="character" w:customStyle="1" w:styleId="HTMLPreformattedChar">
+    <w:name w:val="HTML Preformatted Char"/>
+    <w:basedOn w:val="DefaultParagraphFont"/>
+    <w:link w:val="HTMLPreformatted"/>
     <w:uiPriority w:val="99"/>
     <w:semiHidden/>
     <w:rsid w:val="00C6554A"/>
@@ -4479,9 +4995,9 @@
       <w:szCs w:val="20"/>
     </w:rPr>
   </w:style>
-  <w:style w:type="character" w:styleId="HTML2">
+  <w:style w:type="character" w:styleId="HTMLTypewriter">
     <w:name w:val="HTML Typewriter"/>
-    <w:basedOn w:val="a2"/>
+    <w:basedOn w:val="DefaultParagraphFont"/>
     <w:uiPriority w:val="99"/>
     <w:semiHidden/>
     <w:unhideWhenUsed/>
@@ -4494,7 +5010,7 @@
   </w:style>
   <w:style w:type="character" w:styleId="Hyperlink">
     <w:name w:val="Hyperlink"/>
-    <w:basedOn w:val="a2"/>
+    <w:basedOn w:val="DefaultParagraphFont"/>
     <w:uiPriority w:val="99"/>
     <w:semiHidden/>
     <w:unhideWhenUsed/>
@@ -4504,9 +5020,9 @@
       <w:u w:val="single"/>
     </w:rPr>
   </w:style>
-  <w:style w:type="paragraph" w:styleId="aff1">
+  <w:style w:type="paragraph" w:styleId="MacroText">
     <w:name w:val="macro"/>
-    <w:link w:val="aff2"/>
+    <w:link w:val="MacroTextChar"/>
     <w:uiPriority w:val="99"/>
     <w:semiHidden/>
     <w:unhideWhenUsed/>
@@ -4530,10 +5046,10 @@
       <w:szCs w:val="20"/>
     </w:rPr>
   </w:style>
-  <w:style w:type="character" w:customStyle="1" w:styleId="aff2">
-    <w:name w:val="טקסט מאקרו תו"/>
-    <w:basedOn w:val="a2"/>
-    <w:link w:val="aff1"/>
+  <w:style w:type="character" w:customStyle="1" w:styleId="MacroTextChar">
+    <w:name w:val="Macro Text Char"/>
+    <w:basedOn w:val="DefaultParagraphFont"/>
+    <w:link w:val="MacroText"/>
     <w:uiPriority w:val="99"/>
     <w:semiHidden/>
     <w:rsid w:val="00C6554A"/>
@@ -4542,9 +5058,9 @@
       <w:szCs w:val="20"/>
     </w:rPr>
   </w:style>
-  <w:style w:type="character" w:styleId="aff3">
+  <w:style w:type="character" w:styleId="PlaceholderText">
     <w:name w:val="Placeholder Text"/>
-    <w:basedOn w:val="a2"/>
+    <w:basedOn w:val="DefaultParagraphFont"/>
     <w:uiPriority w:val="99"/>
     <w:semiHidden/>
     <w:rsid w:val="00C6554A"/>
@@ -4552,10 +5068,10 @@
       <w:color w:val="595959" w:themeColor="text1" w:themeTint="A6"/>
     </w:rPr>
   </w:style>
-  <w:style w:type="paragraph" w:styleId="aff4">
+  <w:style w:type="paragraph" w:styleId="PlainText">
     <w:name w:val="Plain Text"/>
-    <w:basedOn w:val="a1"/>
-    <w:link w:val="aff5"/>
+    <w:basedOn w:val="Normal"/>
+    <w:link w:val="PlainTextChar"/>
     <w:uiPriority w:val="99"/>
     <w:semiHidden/>
     <w:unhideWhenUsed/>
@@ -4568,10 +5084,10 @@
       <w:szCs w:val="21"/>
     </w:rPr>
   </w:style>
-  <w:style w:type="character" w:customStyle="1" w:styleId="aff5">
-    <w:name w:val="טקסט רגיל תו"/>
-    <w:basedOn w:val="a2"/>
-    <w:link w:val="aff4"/>
+  <w:style w:type="character" w:customStyle="1" w:styleId="PlainTextChar">
+    <w:name w:val="Plain Text Char"/>
+    <w:basedOn w:val="DefaultParagraphFont"/>
+    <w:link w:val="PlainText"/>
     <w:uiPriority w:val="99"/>
     <w:semiHidden/>
     <w:rsid w:val="00C6554A"/>
@@ -4580,10 +5096,10 @@
       <w:szCs w:val="21"/>
     </w:rPr>
   </w:style>
-  <w:style w:type="character" w:customStyle="1" w:styleId="70">
-    <w:name w:val="כותרת 7 תו"/>
-    <w:basedOn w:val="a2"/>
-    <w:link w:val="7"/>
+  <w:style w:type="character" w:customStyle="1" w:styleId="Heading7Char">
+    <w:name w:val="Heading 7 Char"/>
+    <w:basedOn w:val="DefaultParagraphFont"/>
+    <w:link w:val="Heading7"/>
     <w:uiPriority w:val="9"/>
     <w:semiHidden/>
     <w:rsid w:val="002554CD"/>
@@ -4594,10 +5110,10 @@
       <w:color w:val="004F5B" w:themeColor="accent1" w:themeShade="7F"/>
     </w:rPr>
   </w:style>
-  <w:style w:type="character" w:customStyle="1" w:styleId="60">
-    <w:name w:val="כותרת 6 תו"/>
-    <w:basedOn w:val="a2"/>
-    <w:link w:val="6"/>
+  <w:style w:type="character" w:customStyle="1" w:styleId="Heading6Char">
+    <w:name w:val="Heading 6 Char"/>
+    <w:basedOn w:val="DefaultParagraphFont"/>
+    <w:link w:val="Heading6"/>
     <w:uiPriority w:val="9"/>
     <w:semiHidden/>
     <w:rsid w:val="002554CD"/>
@@ -4606,9 +5122,9 @@
       <w:color w:val="004F5B" w:themeColor="accent1" w:themeShade="7F"/>
     </w:rPr>
   </w:style>
-  <w:style w:type="paragraph" w:styleId="aff6">
+  <w:style w:type="paragraph" w:styleId="ListParagraph">
     <w:name w:val="List Paragraph"/>
-    <w:basedOn w:val="a1"/>
+    <w:basedOn w:val="Normal"/>
     <w:uiPriority w:val="34"/>
     <w:unhideWhenUsed/>
     <w:qFormat/>
@@ -4618,9 +5134,9 @@
       <w:contextualSpacing/>
     </w:pPr>
   </w:style>
-  <w:style w:type="table" w:styleId="aff7">
+  <w:style w:type="table" w:styleId="TableGrid">
     <w:name w:val="Table Grid"/>
-    <w:basedOn w:val="a3"/>
+    <w:basedOn w:val="TableNormal"/>
     <w:uiPriority w:val="39"/>
     <w:rsid w:val="0090404F"/>
     <w:pPr>
@@ -4637,9 +5153,9 @@
       </w:tblBorders>
     </w:tblPr>
   </w:style>
-  <w:style w:type="table" w:styleId="35">
+  <w:style w:type="table" w:styleId="PlainTable3">
     <w:name w:val="Plain Table 3"/>
-    <w:basedOn w:val="a3"/>
+    <w:basedOn w:val="TableNormal"/>
     <w:uiPriority w:val="43"/>
     <w:rsid w:val="0090404F"/>
     <w:pPr>

</xml_diff>